<commit_message>
ajout test et rapport
</commit_message>
<xml_diff>
--- a/log3210-20201-tpfinal_BLANK/rapport-1959052-1794431.docx
+++ b/log3210-20201-tpfinal_BLANK/rapport-1959052-1794431.docx
@@ -1,14 +1,15 @@
 
 <file path=word/document.xml><?xml version="1.0" encoding="utf-8"?>
-<w:document xmlns:wpc="http://schemas.microsoft.com/office/word/2010/wordprocessingCanvas" xmlns:cx="http://schemas.microsoft.com/office/drawing/2014/chartex" xmlns:cx1="http://schemas.microsoft.com/office/drawing/2015/9/8/chartex" xmlns:cx2="http://schemas.microsoft.com/office/drawing/2015/10/21/chartex" xmlns:cx3="http://schemas.microsoft.com/office/drawing/2016/5/9/chartex" xmlns:cx4="http://schemas.microsoft.com/office/drawing/2016/5/10/chartex" xmlns:cx5="http://schemas.microsoft.com/office/drawing/2016/5/11/chartex" xmlns:cx6="http://schemas.microsoft.com/office/drawing/2016/5/12/chartex" xmlns:cx7="http://schemas.microsoft.com/office/drawing/2016/5/13/chartex" xmlns:cx8="http://schemas.microsoft.com/office/drawing/2016/5/14/chartex" xmlns:mc="http://schemas.openxmlformats.org/markup-compatibility/2006" xmlns:aink="http://schemas.microsoft.com/office/drawing/2016/ink" xmlns:am3d="http://schemas.microsoft.com/office/drawing/2017/model3d" xmlns:o="urn:schemas-microsoft-com:office:office" xmlns:r="http://schemas.openxmlformats.org/officeDocument/2006/relationships" xmlns:m="http://schemas.openxmlformats.org/officeDocument/2006/math" xmlns:v="urn:schemas-microsoft-com:vml" xmlns:wp14="http://schemas.microsoft.com/office/word/2010/wordprocessingDrawing" xmlns:wp="http://schemas.openxmlformats.org/drawingml/2006/wordprocessingDrawing" xmlns:w10="urn:schemas-microsoft-com:office:word" xmlns:w="http://schemas.openxmlformats.org/wordprocessingml/2006/main" xmlns:w14="http://schemas.microsoft.com/office/word/2010/wordml" xmlns:w15="http://schemas.microsoft.com/office/word/2012/wordml" xmlns:w16cid="http://schemas.microsoft.com/office/word/2016/wordml/cid" xmlns:w16se="http://schemas.microsoft.com/office/word/2015/wordml/symex" xmlns:wpg="http://schemas.microsoft.com/office/word/2010/wordprocessingGroup" xmlns:wpi="http://schemas.microsoft.com/office/word/2010/wordprocessingInk" xmlns:wne="http://schemas.microsoft.com/office/word/2006/wordml" xmlns:wps="http://schemas.microsoft.com/office/word/2010/wordprocessingShape" mc:Ignorable="w14 w15 w16se w16cid wp14">
+<w:document xmlns:wpc="http://schemas.microsoft.com/office/word/2010/wordprocessingCanvas" xmlns:cx="http://schemas.microsoft.com/office/drawing/2014/chartex" xmlns:mc="http://schemas.openxmlformats.org/markup-compatibility/2006" xmlns:o="urn:schemas-microsoft-com:office:office" xmlns:r="http://schemas.openxmlformats.org/officeDocument/2006/relationships" xmlns:m="http://schemas.openxmlformats.org/officeDocument/2006/math" xmlns:v="urn:schemas-microsoft-com:vml" xmlns:wp14="http://schemas.microsoft.com/office/word/2010/wordprocessingDrawing" xmlns:wp="http://schemas.openxmlformats.org/drawingml/2006/wordprocessingDrawing" xmlns:w10="urn:schemas-microsoft-com:office:word" xmlns:w="http://schemas.openxmlformats.org/wordprocessingml/2006/main" xmlns:w14="http://schemas.microsoft.com/office/word/2010/wordml" xmlns:w15="http://schemas.microsoft.com/office/word/2012/wordml" xmlns:w16se="http://schemas.microsoft.com/office/word/2015/wordml/symex" xmlns:wpg="http://schemas.microsoft.com/office/word/2010/wordprocessingGroup" xmlns:wpi="http://schemas.microsoft.com/office/word/2010/wordprocessingInk" xmlns:wne="http://schemas.microsoft.com/office/word/2006/wordml" xmlns:wps="http://schemas.microsoft.com/office/word/2010/wordprocessingShape" mc:Ignorable="w14 w15 w16se wp14">
   <w:body>
     <w:p>
       <w:pPr>
-        <w:jc w:val="right"/>
+        <w:jc w:val="center"/>
       </w:pPr>
       <w:r>
         <w:rPr>
           <w:noProof/>
+          <w:lang w:val="fr-CA" w:eastAsia="fr-CA"/>
         </w:rPr>
         <w:drawing>
           <wp:inline distT="0" distB="0" distL="0" distR="0" wp14:anchorId="64DDF192" wp14:editId="70BADEDC">
@@ -62,48 +63,64 @@
     </w:p>
     <w:p>
       <w:pPr>
+        <w:jc w:val="center"/>
+        <w:rPr>
+          <w:lang w:val="fr-CA"/>
+        </w:rPr>
+      </w:pPr>
+      <w:r>
+        <w:rPr>
+          <w:lang w:val="fr-CA"/>
+        </w:rPr>
+        <w:t>Le 2 mai, 2020</w:t>
+      </w:r>
+    </w:p>
+    <w:p>
+      <w:pPr>
         <w:jc w:val="right"/>
-      </w:pPr>
-      <w:r>
-        <w:t xml:space="preserve">Le 2 </w:t>
-      </w:r>
-      <w:proofErr w:type="spellStart"/>
-      <w:r>
-        <w:t>mai</w:t>
-      </w:r>
-      <w:proofErr w:type="spellEnd"/>
-      <w:r>
-        <w:t>, 2020</w:t>
-      </w:r>
+        <w:rPr>
+          <w:lang w:val="fr-CA"/>
+        </w:rPr>
+      </w:pPr>
     </w:p>
     <w:p>
       <w:pPr>
         <w:jc w:val="right"/>
+        <w:rPr>
+          <w:lang w:val="fr-CA"/>
+        </w:rPr>
       </w:pPr>
     </w:p>
     <w:p>
       <w:pPr>
         <w:jc w:val="right"/>
+        <w:rPr>
+          <w:lang w:val="fr-CA"/>
+        </w:rPr>
       </w:pPr>
     </w:p>
     <w:p>
       <w:pPr>
         <w:jc w:val="right"/>
+        <w:rPr>
+          <w:lang w:val="fr-CA"/>
+        </w:rPr>
       </w:pPr>
     </w:p>
     <w:p>
       <w:pPr>
         <w:jc w:val="right"/>
+        <w:rPr>
+          <w:lang w:val="fr-CA"/>
+        </w:rPr>
       </w:pPr>
     </w:p>
     <w:p>
       <w:pPr>
         <w:jc w:val="right"/>
-      </w:pPr>
-    </w:p>
-    <w:p>
-      <w:pPr>
-        <w:jc w:val="right"/>
+        <w:rPr>
+          <w:lang w:val="fr-CA"/>
+        </w:rPr>
       </w:pPr>
     </w:p>
     <w:p>
@@ -114,6 +131,7 @@
           <w:bCs/>
           <w:sz w:val="28"/>
           <w:szCs w:val="28"/>
+          <w:lang w:val="fr-CA"/>
         </w:rPr>
       </w:pPr>
       <w:r>
@@ -122,45 +140,28 @@
           <w:bCs/>
           <w:sz w:val="28"/>
           <w:szCs w:val="28"/>
-        </w:rPr>
-        <w:t xml:space="preserve">TP5 - </w:t>
-      </w:r>
-      <w:proofErr w:type="spellStart"/>
-      <w:r>
+          <w:lang w:val="fr-CA"/>
+        </w:rPr>
+        <w:t>TP5 - Langage machine</w:t>
+      </w:r>
+    </w:p>
+    <w:p>
+      <w:pPr>
+        <w:jc w:val="center"/>
         <w:rPr>
           <w:b/>
           <w:bCs/>
-          <w:sz w:val="28"/>
-          <w:szCs w:val="28"/>
-        </w:rPr>
-        <w:t>Langage</w:t>
-      </w:r>
-      <w:proofErr w:type="spellEnd"/>
-      <w:r>
+          <w:lang w:val="fr-CA"/>
+        </w:rPr>
+      </w:pPr>
+    </w:p>
+    <w:p>
+      <w:pPr>
+        <w:jc w:val="center"/>
         <w:rPr>
           <w:b/>
           <w:bCs/>
-          <w:sz w:val="28"/>
-          <w:szCs w:val="28"/>
-        </w:rPr>
-        <w:t xml:space="preserve"> machine</w:t>
-      </w:r>
-    </w:p>
-    <w:p>
-      <w:pPr>
-        <w:jc w:val="center"/>
-        <w:rPr>
-          <w:b/>
-          <w:bCs/>
-        </w:rPr>
-      </w:pPr>
-    </w:p>
-    <w:p>
-      <w:pPr>
-        <w:jc w:val="center"/>
-        <w:rPr>
-          <w:b/>
-          <w:bCs/>
+          <w:lang w:val="fr-CA"/>
         </w:rPr>
       </w:pPr>
     </w:p>
@@ -171,12 +172,14 @@
         <w:rPr>
           <w:sz w:val="24"/>
           <w:szCs w:val="24"/>
+          <w:lang w:val="fr-CA"/>
         </w:rPr>
       </w:pPr>
       <w:r>
         <w:rPr>
           <w:sz w:val="24"/>
           <w:szCs w:val="24"/>
+          <w:lang w:val="fr-CA"/>
         </w:rPr>
         <w:t>LOG3210</w:t>
       </w:r>
@@ -328,6 +331,7 @@
     </w:p>
     <w:p>
       <w:pPr>
+        <w:jc w:val="center"/>
         <w:rPr>
           <w:lang w:val="fr-CA"/>
         </w:rPr>
@@ -341,31 +345,46 @@
     </w:p>
     <w:p>
       <w:pPr>
-        <w:rPr>
-          <w:lang w:val="fr-CA"/>
-        </w:rPr>
-      </w:pPr>
-      <w:r>
-        <w:rPr>
-          <w:lang w:val="fr-CA"/>
-        </w:rPr>
-        <w:t>Nicole Joyal – 179443</w:t>
+        <w:jc w:val="center"/>
+        <w:rPr>
+          <w:lang w:val="fr-CA"/>
+        </w:rPr>
+      </w:pPr>
+      <w:r>
+        <w:rPr>
+          <w:lang w:val="fr-CA"/>
+        </w:rPr>
+        <w:t xml:space="preserve">Nicole </w:t>
+      </w:r>
+      <w:proofErr w:type="spellStart"/>
+      <w:r>
+        <w:rPr>
+          <w:lang w:val="fr-CA"/>
+        </w:rPr>
+        <w:t>Joyal</w:t>
+      </w:r>
+      <w:proofErr w:type="spellEnd"/>
+      <w:r>
+        <w:rPr>
+          <w:lang w:val="fr-CA"/>
+        </w:rPr>
+        <w:t xml:space="preserve"> – 179443</w:t>
       </w:r>
       <w:r>
         <w:rPr>
           <w:lang w:val="fr-CA"/>
         </w:rPr>
         <w:t>1</w:t>
-      </w:r>
-      <w:r>
-        <w:rPr>
-          <w:lang w:val="fr-CA"/>
-        </w:rPr>
-        <w:tab/>
       </w:r>
     </w:p>
     <w:sdt>
       <w:sdtPr>
+        <w:rPr>
+          <w:rFonts w:asciiTheme="minorHAnsi" w:eastAsiaTheme="minorHAnsi" w:hAnsiTheme="minorHAnsi" w:cstheme="minorBidi"/>
+          <w:color w:val="auto"/>
+          <w:sz w:val="22"/>
+          <w:szCs w:val="22"/>
+        </w:rPr>
         <w:id w:val="981737816"/>
         <w:docPartObj>
           <w:docPartGallery w:val="Table of Contents"/>
@@ -374,25 +393,33 @@
       </w:sdtPr>
       <w:sdtEndPr>
         <w:rPr>
-          <w:rFonts w:asciiTheme="minorHAnsi" w:eastAsiaTheme="minorHAnsi" w:hAnsiTheme="minorHAnsi" w:cstheme="minorBidi"/>
           <w:b/>
           <w:bCs/>
           <w:noProof/>
-          <w:color w:val="auto"/>
-          <w:sz w:val="22"/>
-          <w:szCs w:val="22"/>
         </w:rPr>
       </w:sdtEndPr>
       <w:sdtContent>
         <w:p>
           <w:pPr>
             <w:pStyle w:val="TOCHeading"/>
+            <w:rPr>
+              <w:lang w:val="fr-CA"/>
+            </w:rPr>
           </w:pPr>
           <w:r>
+            <w:rPr>
+              <w:lang w:val="fr-CA"/>
+            </w:rPr>
             <w:t>Table des matières</w:t>
           </w:r>
         </w:p>
-        <w:p/>
+        <w:p>
+          <w:pPr>
+            <w:rPr>
+              <w:lang w:val="fr-CA"/>
+            </w:rPr>
+          </w:pPr>
+        </w:p>
         <w:p>
           <w:pPr>
             <w:pStyle w:val="TOC1"/>
@@ -1181,7 +1208,21 @@
         <w:rPr>
           <w:lang w:val="fr-CA"/>
         </w:rPr>
-        <w:t xml:space="preserve"> à été utile surtout lors de la coloration de celui-ci. Cependant, nous nous sommes servis d’un autre </w:t>
+        <w:t xml:space="preserve"> </w:t>
+      </w:r>
+      <w:proofErr w:type="spellStart"/>
+      <w:r>
+        <w:rPr>
+          <w:lang w:val="fr-CA"/>
+        </w:rPr>
+        <w:t>à</w:t>
+      </w:r>
+      <w:proofErr w:type="spellEnd"/>
+      <w:r>
+        <w:rPr>
+          <w:lang w:val="fr-CA"/>
+        </w:rPr>
+        <w:t xml:space="preserve"> été utile surtout lors de la coloration de celui-ci. Cependant, nous nous sommes servis d’un autre </w:t>
       </w:r>
       <w:proofErr w:type="spellStart"/>
       <w:r>
@@ -1281,6 +1322,32 @@
     </w:p>
     <w:p>
       <w:pPr>
+        <w:rPr>
+          <w:sz w:val="24"/>
+          <w:szCs w:val="24"/>
+          <w:lang w:val="fr-CA"/>
+        </w:rPr>
+      </w:pPr>
+      <w:r>
+        <w:rPr>
+          <w:sz w:val="24"/>
+          <w:szCs w:val="24"/>
+          <w:lang w:val="fr-CA"/>
+        </w:rPr>
+        <w:br w:type="page"/>
+      </w:r>
+    </w:p>
+    <w:p>
+      <w:pPr>
+        <w:rPr>
+          <w:sz w:val="24"/>
+          <w:szCs w:val="24"/>
+          <w:lang w:val="fr-CA"/>
+        </w:rPr>
+      </w:pPr>
+    </w:p>
+    <w:p>
+      <w:pPr>
         <w:pStyle w:val="Heading1"/>
         <w:rPr>
           <w:sz w:val="28"/>
@@ -1305,6 +1372,15 @@
           <w:lang w:val="fr-CA"/>
         </w:rPr>
       </w:pPr>
+      <w:bookmarkStart w:id="4" w:name="_GoBack"/>
+      <w:bookmarkEnd w:id="4"/>
+    </w:p>
+    <w:p>
+      <w:pPr>
+        <w:rPr>
+          <w:lang w:val="fr-CA"/>
+        </w:rPr>
+      </w:pPr>
     </w:p>
     <w:p>
       <w:pPr>
@@ -1315,17 +1391,16 @@
           <w:lang w:val="fr-CA"/>
         </w:rPr>
       </w:pPr>
-      <w:bookmarkStart w:id="4" w:name="_Toc38976262"/>
+      <w:bookmarkStart w:id="5" w:name="_Toc38976262"/>
       <w:r>
         <w:rPr>
           <w:sz w:val="28"/>
           <w:szCs w:val="28"/>
           <w:lang w:val="fr-CA"/>
         </w:rPr>
-        <w:lastRenderedPageBreak/>
         <w:t>Conclusion</w:t>
       </w:r>
-      <w:bookmarkEnd w:id="4"/>
+      <w:bookmarkEnd w:id="5"/>
     </w:p>
     <w:p>
       <w:pPr>
@@ -1353,7 +1428,7 @@
 </file>
 
 <file path=word/endnotes.xml><?xml version="1.0" encoding="utf-8"?>
-<w:endnotes xmlns:wpc="http://schemas.microsoft.com/office/word/2010/wordprocessingCanvas" xmlns:cx="http://schemas.microsoft.com/office/drawing/2014/chartex" xmlns:cx1="http://schemas.microsoft.com/office/drawing/2015/9/8/chartex" xmlns:cx2="http://schemas.microsoft.com/office/drawing/2015/10/21/chartex" xmlns:cx3="http://schemas.microsoft.com/office/drawing/2016/5/9/chartex" xmlns:cx4="http://schemas.microsoft.com/office/drawing/2016/5/10/chartex" xmlns:cx5="http://schemas.microsoft.com/office/drawing/2016/5/11/chartex" xmlns:cx6="http://schemas.microsoft.com/office/drawing/2016/5/12/chartex" xmlns:cx7="http://schemas.microsoft.com/office/drawing/2016/5/13/chartex" xmlns:cx8="http://schemas.microsoft.com/office/drawing/2016/5/14/chartex" xmlns:mc="http://schemas.openxmlformats.org/markup-compatibility/2006" xmlns:aink="http://schemas.microsoft.com/office/drawing/2016/ink" xmlns:am3d="http://schemas.microsoft.com/office/drawing/2017/model3d" xmlns:o="urn:schemas-microsoft-com:office:office" xmlns:r="http://schemas.openxmlformats.org/officeDocument/2006/relationships" xmlns:m="http://schemas.openxmlformats.org/officeDocument/2006/math" xmlns:v="urn:schemas-microsoft-com:vml" xmlns:wp14="http://schemas.microsoft.com/office/word/2010/wordprocessingDrawing" xmlns:wp="http://schemas.openxmlformats.org/drawingml/2006/wordprocessingDrawing" xmlns:w10="urn:schemas-microsoft-com:office:word" xmlns:w="http://schemas.openxmlformats.org/wordprocessingml/2006/main" xmlns:w14="http://schemas.microsoft.com/office/word/2010/wordml" xmlns:w15="http://schemas.microsoft.com/office/word/2012/wordml" xmlns:w16cid="http://schemas.microsoft.com/office/word/2016/wordml/cid" xmlns:w16se="http://schemas.microsoft.com/office/word/2015/wordml/symex" xmlns:wpg="http://schemas.microsoft.com/office/word/2010/wordprocessingGroup" xmlns:wpi="http://schemas.microsoft.com/office/word/2010/wordprocessingInk" xmlns:wne="http://schemas.microsoft.com/office/word/2006/wordml" xmlns:wps="http://schemas.microsoft.com/office/word/2010/wordprocessingShape" mc:Ignorable="w14 w15 w16se w16cid wp14">
+<w:endnotes xmlns:wpc="http://schemas.microsoft.com/office/word/2010/wordprocessingCanvas" xmlns:cx="http://schemas.microsoft.com/office/drawing/2014/chartex" xmlns:mc="http://schemas.openxmlformats.org/markup-compatibility/2006" xmlns:o="urn:schemas-microsoft-com:office:office" xmlns:r="http://schemas.openxmlformats.org/officeDocument/2006/relationships" xmlns:m="http://schemas.openxmlformats.org/officeDocument/2006/math" xmlns:v="urn:schemas-microsoft-com:vml" xmlns:wp14="http://schemas.microsoft.com/office/word/2010/wordprocessingDrawing" xmlns:wp="http://schemas.openxmlformats.org/drawingml/2006/wordprocessingDrawing" xmlns:w10="urn:schemas-microsoft-com:office:word" xmlns:w="http://schemas.openxmlformats.org/wordprocessingml/2006/main" xmlns:w14="http://schemas.microsoft.com/office/word/2010/wordml" xmlns:w15="http://schemas.microsoft.com/office/word/2012/wordml" xmlns:w16se="http://schemas.microsoft.com/office/word/2015/wordml/symex" xmlns:wpg="http://schemas.microsoft.com/office/word/2010/wordprocessingGroup" xmlns:wpi="http://schemas.microsoft.com/office/word/2010/wordprocessingInk" xmlns:wne="http://schemas.microsoft.com/office/word/2006/wordml" xmlns:wps="http://schemas.microsoft.com/office/word/2010/wordprocessingShape" mc:Ignorable="w14 w15 w16se wp14">
   <w:endnote w:type="separator" w:id="-1">
     <w:p>
       <w:pPr>
@@ -1378,7 +1453,7 @@
 </file>
 
 <file path=word/footer1.xml><?xml version="1.0" encoding="utf-8"?>
-<w:ftr xmlns:wpc="http://schemas.microsoft.com/office/word/2010/wordprocessingCanvas" xmlns:cx="http://schemas.microsoft.com/office/drawing/2014/chartex" xmlns:cx1="http://schemas.microsoft.com/office/drawing/2015/9/8/chartex" xmlns:cx2="http://schemas.microsoft.com/office/drawing/2015/10/21/chartex" xmlns:cx3="http://schemas.microsoft.com/office/drawing/2016/5/9/chartex" xmlns:cx4="http://schemas.microsoft.com/office/drawing/2016/5/10/chartex" xmlns:cx5="http://schemas.microsoft.com/office/drawing/2016/5/11/chartex" xmlns:cx6="http://schemas.microsoft.com/office/drawing/2016/5/12/chartex" xmlns:cx7="http://schemas.microsoft.com/office/drawing/2016/5/13/chartex" xmlns:cx8="http://schemas.microsoft.com/office/drawing/2016/5/14/chartex" xmlns:mc="http://schemas.openxmlformats.org/markup-compatibility/2006" xmlns:aink="http://schemas.microsoft.com/office/drawing/2016/ink" xmlns:am3d="http://schemas.microsoft.com/office/drawing/2017/model3d" xmlns:o="urn:schemas-microsoft-com:office:office" xmlns:r="http://schemas.openxmlformats.org/officeDocument/2006/relationships" xmlns:m="http://schemas.openxmlformats.org/officeDocument/2006/math" xmlns:v="urn:schemas-microsoft-com:vml" xmlns:wp14="http://schemas.microsoft.com/office/word/2010/wordprocessingDrawing" xmlns:wp="http://schemas.openxmlformats.org/drawingml/2006/wordprocessingDrawing" xmlns:w10="urn:schemas-microsoft-com:office:word" xmlns:w="http://schemas.openxmlformats.org/wordprocessingml/2006/main" xmlns:w14="http://schemas.microsoft.com/office/word/2010/wordml" xmlns:w15="http://schemas.microsoft.com/office/word/2012/wordml" xmlns:w16cid="http://schemas.microsoft.com/office/word/2016/wordml/cid" xmlns:w16se="http://schemas.microsoft.com/office/word/2015/wordml/symex" xmlns:wpg="http://schemas.microsoft.com/office/word/2010/wordprocessingGroup" xmlns:wpi="http://schemas.microsoft.com/office/word/2010/wordprocessingInk" xmlns:wne="http://schemas.microsoft.com/office/word/2006/wordml" xmlns:wps="http://schemas.microsoft.com/office/word/2010/wordprocessingShape" mc:Ignorable="w14 w15 w16se w16cid wp14">
+<w:ftr xmlns:wpc="http://schemas.microsoft.com/office/word/2010/wordprocessingCanvas" xmlns:cx="http://schemas.microsoft.com/office/drawing/2014/chartex" xmlns:mc="http://schemas.openxmlformats.org/markup-compatibility/2006" xmlns:o="urn:schemas-microsoft-com:office:office" xmlns:r="http://schemas.openxmlformats.org/officeDocument/2006/relationships" xmlns:m="http://schemas.openxmlformats.org/officeDocument/2006/math" xmlns:v="urn:schemas-microsoft-com:vml" xmlns:wp14="http://schemas.microsoft.com/office/word/2010/wordprocessingDrawing" xmlns:wp="http://schemas.openxmlformats.org/drawingml/2006/wordprocessingDrawing" xmlns:w10="urn:schemas-microsoft-com:office:word" xmlns:w="http://schemas.openxmlformats.org/wordprocessingml/2006/main" xmlns:w14="http://schemas.microsoft.com/office/word/2010/wordml" xmlns:w15="http://schemas.microsoft.com/office/word/2012/wordml" xmlns:w16se="http://schemas.microsoft.com/office/word/2015/wordml/symex" xmlns:wpg="http://schemas.microsoft.com/office/word/2010/wordprocessingGroup" xmlns:wpi="http://schemas.microsoft.com/office/word/2010/wordprocessingInk" xmlns:wne="http://schemas.microsoft.com/office/word/2006/wordml" xmlns:wps="http://schemas.microsoft.com/office/word/2010/wordprocessingShape" mc:Ignorable="w14 w15 w16se wp14">
   <w:sdt>
     <w:sdtPr>
       <w:id w:val="-1629703515"/>
@@ -1411,7 +1486,7 @@
           <w:rPr>
             <w:noProof/>
           </w:rPr>
-          <w:t>2</w:t>
+          <w:t>1</w:t>
         </w:r>
         <w:r>
           <w:rPr>
@@ -1431,7 +1506,7 @@
 </file>
 
 <file path=word/footnotes.xml><?xml version="1.0" encoding="utf-8"?>
-<w:footnotes xmlns:wpc="http://schemas.microsoft.com/office/word/2010/wordprocessingCanvas" xmlns:cx="http://schemas.microsoft.com/office/drawing/2014/chartex" xmlns:cx1="http://schemas.microsoft.com/office/drawing/2015/9/8/chartex" xmlns:cx2="http://schemas.microsoft.com/office/drawing/2015/10/21/chartex" xmlns:cx3="http://schemas.microsoft.com/office/drawing/2016/5/9/chartex" xmlns:cx4="http://schemas.microsoft.com/office/drawing/2016/5/10/chartex" xmlns:cx5="http://schemas.microsoft.com/office/drawing/2016/5/11/chartex" xmlns:cx6="http://schemas.microsoft.com/office/drawing/2016/5/12/chartex" xmlns:cx7="http://schemas.microsoft.com/office/drawing/2016/5/13/chartex" xmlns:cx8="http://schemas.microsoft.com/office/drawing/2016/5/14/chartex" xmlns:mc="http://schemas.openxmlformats.org/markup-compatibility/2006" xmlns:aink="http://schemas.microsoft.com/office/drawing/2016/ink" xmlns:am3d="http://schemas.microsoft.com/office/drawing/2017/model3d" xmlns:o="urn:schemas-microsoft-com:office:office" xmlns:r="http://schemas.openxmlformats.org/officeDocument/2006/relationships" xmlns:m="http://schemas.openxmlformats.org/officeDocument/2006/math" xmlns:v="urn:schemas-microsoft-com:vml" xmlns:wp14="http://schemas.microsoft.com/office/word/2010/wordprocessingDrawing" xmlns:wp="http://schemas.openxmlformats.org/drawingml/2006/wordprocessingDrawing" xmlns:w10="urn:schemas-microsoft-com:office:word" xmlns:w="http://schemas.openxmlformats.org/wordprocessingml/2006/main" xmlns:w14="http://schemas.microsoft.com/office/word/2010/wordml" xmlns:w15="http://schemas.microsoft.com/office/word/2012/wordml" xmlns:w16cid="http://schemas.microsoft.com/office/word/2016/wordml/cid" xmlns:w16se="http://schemas.microsoft.com/office/word/2015/wordml/symex" xmlns:wpg="http://schemas.microsoft.com/office/word/2010/wordprocessingGroup" xmlns:wpi="http://schemas.microsoft.com/office/word/2010/wordprocessingInk" xmlns:wne="http://schemas.microsoft.com/office/word/2006/wordml" xmlns:wps="http://schemas.microsoft.com/office/word/2010/wordprocessingShape" mc:Ignorable="w14 w15 w16se w16cid wp14">
+<w:footnotes xmlns:wpc="http://schemas.microsoft.com/office/word/2010/wordprocessingCanvas" xmlns:cx="http://schemas.microsoft.com/office/drawing/2014/chartex" xmlns:mc="http://schemas.openxmlformats.org/markup-compatibility/2006" xmlns:o="urn:schemas-microsoft-com:office:office" xmlns:r="http://schemas.openxmlformats.org/officeDocument/2006/relationships" xmlns:m="http://schemas.openxmlformats.org/officeDocument/2006/math" xmlns:v="urn:schemas-microsoft-com:vml" xmlns:wp14="http://schemas.microsoft.com/office/word/2010/wordprocessingDrawing" xmlns:wp="http://schemas.openxmlformats.org/drawingml/2006/wordprocessingDrawing" xmlns:w10="urn:schemas-microsoft-com:office:word" xmlns:w="http://schemas.openxmlformats.org/wordprocessingml/2006/main" xmlns:w14="http://schemas.microsoft.com/office/word/2010/wordml" xmlns:w15="http://schemas.microsoft.com/office/word/2012/wordml" xmlns:w16se="http://schemas.microsoft.com/office/word/2015/wordml/symex" xmlns:wpg="http://schemas.microsoft.com/office/word/2010/wordprocessingGroup" xmlns:wpi="http://schemas.microsoft.com/office/word/2010/wordprocessingInk" xmlns:wne="http://schemas.microsoft.com/office/word/2006/wordml" xmlns:wps="http://schemas.microsoft.com/office/word/2010/wordprocessingShape" mc:Ignorable="w14 w15 w16se wp14">
   <w:footnote w:type="separator" w:id="-1">
     <w:p>
       <w:pPr>
@@ -1456,7 +1531,7 @@
 </file>
 
 <file path=word/styles.xml><?xml version="1.0" encoding="utf-8"?>
-<w:styles xmlns:mc="http://schemas.openxmlformats.org/markup-compatibility/2006" xmlns:r="http://schemas.openxmlformats.org/officeDocument/2006/relationships" xmlns:w="http://schemas.openxmlformats.org/wordprocessingml/2006/main" xmlns:w14="http://schemas.microsoft.com/office/word/2010/wordml" xmlns:w15="http://schemas.microsoft.com/office/word/2012/wordml" xmlns:w16cid="http://schemas.microsoft.com/office/word/2016/wordml/cid" xmlns:w16se="http://schemas.microsoft.com/office/word/2015/wordml/symex" mc:Ignorable="w14 w15 w16se w16cid">
+<w:styles xmlns:mc="http://schemas.openxmlformats.org/markup-compatibility/2006" xmlns:r="http://schemas.openxmlformats.org/officeDocument/2006/relationships" xmlns:w="http://schemas.openxmlformats.org/wordprocessingml/2006/main" xmlns:w14="http://schemas.microsoft.com/office/word/2010/wordml" xmlns:w15="http://schemas.microsoft.com/office/word/2012/wordml" xmlns:w16se="http://schemas.microsoft.com/office/word/2015/wordml/symex" mc:Ignorable="w14 w15 w16se">
   <w:docDefaults>
     <w:rPrDefault>
       <w:rPr>
@@ -1472,7 +1547,7 @@
       </w:pPr>
     </w:pPrDefault>
   </w:docDefaults>
-  <w:latentStyles w:defLockedState="0" w:defUIPriority="99" w:defSemiHidden="0" w:defUnhideWhenUsed="0" w:defQFormat="0" w:count="376">
+  <w:latentStyles w:defLockedState="0" w:defUIPriority="99" w:defSemiHidden="0" w:defUnhideWhenUsed="0" w:defQFormat="0" w:count="371">
     <w:lsdException w:name="Normal" w:uiPriority="0" w:qFormat="1"/>
     <w:lsdException w:name="heading 1" w:uiPriority="9" w:qFormat="1"/>
     <w:lsdException w:name="heading 2" w:semiHidden="1" w:uiPriority="9" w:unhideWhenUsed="1" w:qFormat="1"/>
@@ -1578,6 +1653,7 @@
     <w:lsdException w:name="HTML Sample" w:semiHidden="1" w:unhideWhenUsed="1"/>
     <w:lsdException w:name="HTML Typewriter" w:semiHidden="1" w:unhideWhenUsed="1"/>
     <w:lsdException w:name="HTML Variable" w:semiHidden="1" w:unhideWhenUsed="1"/>
+    <w:lsdException w:name="Normal Table" w:semiHidden="1" w:unhideWhenUsed="1"/>
     <w:lsdException w:name="annotation subject" w:semiHidden="1" w:unhideWhenUsed="1"/>
     <w:lsdException w:name="No List" w:semiHidden="1" w:unhideWhenUsed="1"/>
     <w:lsdException w:name="Outline List 1" w:semiHidden="1" w:unhideWhenUsed="1"/>
@@ -1624,8 +1700,10 @@
     <w:lsdException w:name="Table Subtle 2" w:semiHidden="1" w:unhideWhenUsed="1"/>
     <w:lsdException w:name="Table Web 1" w:semiHidden="1" w:unhideWhenUsed="1"/>
     <w:lsdException w:name="Table Web 2" w:semiHidden="1" w:unhideWhenUsed="1"/>
+    <w:lsdException w:name="Table Web 3" w:semiHidden="1" w:unhideWhenUsed="1"/>
     <w:lsdException w:name="Balloon Text" w:semiHidden="1" w:unhideWhenUsed="1"/>
     <w:lsdException w:name="Table Grid" w:uiPriority="39"/>
+    <w:lsdException w:name="Table Theme" w:semiHidden="1" w:unhideWhenUsed="1"/>
     <w:lsdException w:name="Placeholder Text" w:semiHidden="1"/>
     <w:lsdException w:name="No Spacing" w:uiPriority="1" w:qFormat="1"/>
     <w:lsdException w:name="Light Shading" w:uiPriority="60"/>
@@ -1841,11 +1919,6 @@
     <w:lsdException w:name="List Table 5 Dark Accent 6" w:uiPriority="50"/>
     <w:lsdException w:name="List Table 6 Colorful Accent 6" w:uiPriority="51"/>
     <w:lsdException w:name="List Table 7 Colorful Accent 6" w:uiPriority="52"/>
-    <w:lsdException w:name="Mention" w:semiHidden="1" w:unhideWhenUsed="1"/>
-    <w:lsdException w:name="Smart Hyperlink" w:semiHidden="1" w:unhideWhenUsed="1"/>
-    <w:lsdException w:name="Hashtag" w:semiHidden="1" w:unhideWhenUsed="1"/>
-    <w:lsdException w:name="Unresolved Mention" w:semiHidden="1" w:unhideWhenUsed="1"/>
-    <w:lsdException w:name="Smart Link" w:semiHidden="1" w:unhideWhenUsed="1"/>
   </w:latentStyles>
   <w:style w:type="paragraph" w:default="1" w:styleId="Normal">
     <w:name w:val="Normal"/>
@@ -2294,7 +2367,7 @@
 </file>
 
 <file path=customXml/itemProps1.xml><?xml version="1.0" encoding="utf-8"?>
-<ds:datastoreItem xmlns:ds="http://schemas.openxmlformats.org/officeDocument/2006/customXml" ds:itemID="{9AA7997B-B104-4AEE-987B-E94A290EBCBA}">
+<ds:datastoreItem xmlns:ds="http://schemas.openxmlformats.org/officeDocument/2006/customXml" ds:itemID="{44200A33-6723-4544-BA64-74939DCBF000}">
   <ds:schemaRefs>
     <ds:schemaRef ds:uri="http://schemas.openxmlformats.org/officeDocument/2006/bibliography"/>
   </ds:schemaRefs>

</xml_diff>

<commit_message>
NJ - Fix erreur pointeur nul, ajout du save des dernières variables dans MODIFIED
</commit_message>
<xml_diff>
--- a/log3210-20201-tpfinal_BLANK/rapport-1959052-1794431.docx
+++ b/log3210-20201-tpfinal_BLANK/rapport-1959052-1794431.docx
@@ -246,16 +246,8 @@
         <w:rPr>
           <w:lang w:val="fr-CA"/>
         </w:rPr>
-        <w:t xml:space="preserve">Mme Doriane </w:t>
-      </w:r>
-      <w:proofErr w:type="spellStart"/>
-      <w:r>
-        <w:rPr>
-          <w:lang w:val="fr-CA"/>
-        </w:rPr>
-        <w:t>Olewicki</w:t>
-      </w:r>
-      <w:proofErr w:type="spellEnd"/>
+        <w:t>Mme Doriane Olewicki</w:t>
+      </w:r>
     </w:p>
     <w:p>
       <w:pPr>
@@ -354,21 +346,7 @@
         <w:rPr>
           <w:lang w:val="fr-CA"/>
         </w:rPr>
-        <w:t xml:space="preserve">Nicole </w:t>
-      </w:r>
-      <w:proofErr w:type="spellStart"/>
-      <w:r>
-        <w:rPr>
-          <w:lang w:val="fr-CA"/>
-        </w:rPr>
-        <w:t>Joyal</w:t>
-      </w:r>
-      <w:proofErr w:type="spellEnd"/>
-      <w:r>
-        <w:rPr>
-          <w:lang w:val="fr-CA"/>
-        </w:rPr>
-        <w:t xml:space="preserve"> – 179443</w:t>
+        <w:t>Nicole Joyal – 179443</w:t>
       </w:r>
       <w:r>
         <w:rPr>
@@ -862,7 +840,6 @@
         </w:rPr>
         <w:t xml:space="preserve">un graphe d’interférence et la coloration de celui-ci. En nous servant du graphe colorié, nous avons géré l’assignation de registres avec l’aide des </w:t>
       </w:r>
-      <w:proofErr w:type="spellStart"/>
       <w:r>
         <w:rPr>
           <w:i/>
@@ -871,7 +848,6 @@
         </w:rPr>
         <w:t>spill</w:t>
       </w:r>
-      <w:proofErr w:type="spellEnd"/>
       <w:r>
         <w:rPr>
           <w:lang w:val="fr-CA"/>
@@ -928,7 +904,6 @@
         </w:rPr>
         <w:t xml:space="preserve">Afin d’implémenter la génération du code machine, nous avons commencé par l’ajout d’un nouvel objet </w:t>
       </w:r>
-      <w:proofErr w:type="spellStart"/>
       <w:r>
         <w:rPr>
           <w:i/>
@@ -937,7 +912,6 @@
         </w:rPr>
         <w:t>MachLine</w:t>
       </w:r>
-      <w:proofErr w:type="spellEnd"/>
       <w:r>
         <w:rPr>
           <w:lang w:val="fr-CA"/>
@@ -958,7 +932,6 @@
         </w:rPr>
         <w:t xml:space="preserve"> à chaque fonction </w:t>
       </w:r>
-      <w:proofErr w:type="spellStart"/>
       <w:r>
         <w:rPr>
           <w:i/>
@@ -967,7 +940,6 @@
         </w:rPr>
         <w:t>visit</w:t>
       </w:r>
-      <w:proofErr w:type="spellEnd"/>
       <w:r>
         <w:rPr>
           <w:lang w:val="fr-CA"/>
@@ -1002,7 +974,6 @@
         </w:rPr>
         <w:t xml:space="preserve"> pour savoir quand ajouter un </w:t>
       </w:r>
-      <w:proofErr w:type="spellStart"/>
       <w:r>
         <w:rPr>
           <w:i/>
@@ -1011,7 +982,6 @@
         </w:rPr>
         <w:t>load</w:t>
       </w:r>
-      <w:proofErr w:type="spellEnd"/>
       <w:r>
         <w:rPr>
           <w:lang w:val="fr-CA"/>
@@ -1048,139 +1018,121 @@
         <w:tab/>
         <w:t xml:space="preserve">Pour générer le graphique, nous avons ajouté un attribut de type </w:t>
       </w:r>
-      <w:proofErr w:type="spellStart"/>
       <w:r>
         <w:rPr>
           <w:i/>
           <w:iCs/>
           <w:lang w:val="fr-CA"/>
         </w:rPr>
-        <w:t>HashMap</w:t>
-      </w:r>
-      <w:proofErr w:type="spellEnd"/>
+        <w:t>HashMap&lt;String, ArrayList&lt;String&gt;&gt;</w:t>
+      </w:r>
+      <w:r>
+        <w:rPr>
+          <w:lang w:val="fr-CA"/>
+        </w:rPr>
+        <w:t xml:space="preserve">, appelé grapheInterference. Cet attribut représente chaque nœud (registre) et ses voisins dans une structure de type </w:t>
+      </w:r>
       <w:r>
         <w:rPr>
           <w:i/>
           <w:iCs/>
           <w:lang w:val="fr-CA"/>
         </w:rPr>
-        <w:t xml:space="preserve">&lt;String, </w:t>
-      </w:r>
-      <w:proofErr w:type="spellStart"/>
+        <w:t>Map</w:t>
+      </w:r>
+      <w:r>
+        <w:rPr>
+          <w:lang w:val="fr-CA"/>
+        </w:rPr>
+        <w:t xml:space="preserve">. </w:t>
+      </w:r>
+      <w:r>
+        <w:rPr>
+          <w:lang w:val="fr-CA"/>
+        </w:rPr>
+        <w:t>L’avantage</w:t>
+      </w:r>
+      <w:r>
+        <w:rPr>
+          <w:lang w:val="fr-CA"/>
+        </w:rPr>
+        <w:t xml:space="preserve"> </w:t>
+      </w:r>
+      <w:r>
+        <w:rPr>
+          <w:lang w:val="fr-CA"/>
+        </w:rPr>
+        <w:t xml:space="preserve">de l’utilisation </w:t>
+      </w:r>
+      <w:r>
+        <w:rPr>
+          <w:lang w:val="fr-CA"/>
+        </w:rPr>
+        <w:t>du</w:t>
+      </w:r>
+      <w:r>
+        <w:rPr>
+          <w:lang w:val="fr-CA"/>
+        </w:rPr>
+        <w:t xml:space="preserve"> </w:t>
+      </w:r>
       <w:r>
         <w:rPr>
           <w:i/>
           <w:iCs/>
           <w:lang w:val="fr-CA"/>
         </w:rPr>
-        <w:t>ArrayList</w:t>
-      </w:r>
-      <w:proofErr w:type="spellEnd"/>
+        <w:t>Map</w:t>
+      </w:r>
+      <w:r>
+        <w:rPr>
+          <w:lang w:val="fr-CA"/>
+        </w:rPr>
+        <w:t xml:space="preserve"> est l’unicité des clés; qui représentent dans notre cas les nœuds. Aussi, la facilité d’accès à un nœud particulier est avantageuse durant le </w:t>
+      </w:r>
       <w:r>
         <w:rPr>
           <w:i/>
           <w:iCs/>
           <w:lang w:val="fr-CA"/>
         </w:rPr>
-        <w:t>&lt;String&gt;&gt;</w:t>
-      </w:r>
-      <w:r>
-        <w:rPr>
-          <w:lang w:val="fr-CA"/>
-        </w:rPr>
-        <w:t xml:space="preserve">, appelé </w:t>
-      </w:r>
-      <w:proofErr w:type="spellStart"/>
-      <w:r>
-        <w:rPr>
-          <w:lang w:val="fr-CA"/>
-        </w:rPr>
-        <w:t>grapheInterference</w:t>
-      </w:r>
-      <w:proofErr w:type="spellEnd"/>
-      <w:r>
-        <w:rPr>
-          <w:lang w:val="fr-CA"/>
-        </w:rPr>
-        <w:t xml:space="preserve">. Cet attribut représente chaque nœud (registre) et ses voisins dans une structure de type </w:t>
-      </w:r>
-      <w:proofErr w:type="spellStart"/>
+        <w:t>spill</w:t>
+      </w:r>
+      <w:r>
+        <w:rPr>
+          <w:lang w:val="fr-CA"/>
+        </w:rPr>
+        <w:t xml:space="preserve"> afin de rapidement mettre à jour le graphe (gestion du </w:t>
+      </w:r>
       <w:r>
         <w:rPr>
           <w:i/>
           <w:iCs/>
           <w:lang w:val="fr-CA"/>
         </w:rPr>
-        <w:t>Map</w:t>
-      </w:r>
-      <w:proofErr w:type="spellEnd"/>
-      <w:r>
-        <w:rPr>
-          <w:lang w:val="fr-CA"/>
-        </w:rPr>
-        <w:t xml:space="preserve">. </w:t>
-      </w:r>
-      <w:r>
-        <w:rPr>
-          <w:lang w:val="fr-CA"/>
-        </w:rPr>
-        <w:t>L’avantage</w:t>
-      </w:r>
-      <w:r>
-        <w:rPr>
-          <w:lang w:val="fr-CA"/>
-        </w:rPr>
-        <w:t xml:space="preserve"> </w:t>
-      </w:r>
-      <w:r>
-        <w:rPr>
-          <w:lang w:val="fr-CA"/>
-        </w:rPr>
-        <w:t xml:space="preserve">de l’utilisation </w:t>
-      </w:r>
-      <w:r>
-        <w:rPr>
-          <w:lang w:val="fr-CA"/>
-        </w:rPr>
-        <w:t>du</w:t>
-      </w:r>
-      <w:r>
-        <w:rPr>
-          <w:lang w:val="fr-CA"/>
-        </w:rPr>
-        <w:t xml:space="preserve"> </w:t>
-      </w:r>
-      <w:proofErr w:type="spellStart"/>
+        <w:t>stack</w:t>
+      </w:r>
+      <w:r>
+        <w:rPr>
+          <w:lang w:val="fr-CA"/>
+        </w:rPr>
+        <w:t xml:space="preserve"> dans l’algorithme de coloration). L’attribut grapheInterference à été utile surtout lors de la coloration de celui-ci. Cependant, nous nous sommes servis d’un autre </w:t>
+      </w:r>
       <w:r>
         <w:rPr>
           <w:i/>
           <w:iCs/>
           <w:lang w:val="fr-CA"/>
         </w:rPr>
-        <w:t>Map</w:t>
-      </w:r>
-      <w:proofErr w:type="spellEnd"/>
-      <w:r>
-        <w:rPr>
-          <w:lang w:val="fr-CA"/>
-        </w:rPr>
-        <w:t xml:space="preserve"> est l’unicité des clés; qui représentent dans notre cas les nœuds. Aussi, la facilité d’accès à un nœud particulier est avantageuse durant le </w:t>
-      </w:r>
-      <w:proofErr w:type="spellStart"/>
+        <w:t>Hash</w:t>
+      </w:r>
       <w:r>
         <w:rPr>
           <w:i/>
           <w:iCs/>
           <w:lang w:val="fr-CA"/>
         </w:rPr>
-        <w:t>spill</w:t>
-      </w:r>
-      <w:proofErr w:type="spellEnd"/>
-      <w:r>
-        <w:rPr>
-          <w:lang w:val="fr-CA"/>
-        </w:rPr>
-        <w:t xml:space="preserve"> afin de rapidement mettre à jour le graphe (gestion du </w:t>
+        <w:t>Map</w:t>
       </w:r>
       <w:r>
         <w:rPr>
@@ -1188,96 +1140,34 @@
           <w:iCs/>
           <w:lang w:val="fr-CA"/>
         </w:rPr>
-        <w:t>stack</w:t>
-      </w:r>
-      <w:r>
-        <w:rPr>
-          <w:lang w:val="fr-CA"/>
-        </w:rPr>
-        <w:t xml:space="preserve"> dans l’algorithme de coloration). L’attribut </w:t>
-      </w:r>
-      <w:proofErr w:type="spellStart"/>
-      <w:r>
-        <w:rPr>
-          <w:lang w:val="fr-CA"/>
-        </w:rPr>
-        <w:t>grapheInterference</w:t>
-      </w:r>
-      <w:proofErr w:type="spellEnd"/>
-      <w:r>
-        <w:rPr>
-          <w:lang w:val="fr-CA"/>
-        </w:rPr>
-        <w:t xml:space="preserve"> </w:t>
-      </w:r>
-      <w:proofErr w:type="spellStart"/>
-      <w:r>
-        <w:rPr>
-          <w:lang w:val="fr-CA"/>
-        </w:rPr>
-        <w:t>à</w:t>
-      </w:r>
-      <w:proofErr w:type="spellEnd"/>
-      <w:r>
-        <w:rPr>
-          <w:lang w:val="fr-CA"/>
-        </w:rPr>
-        <w:t xml:space="preserve"> été utile surtout lors de la coloration de celui-ci. Cependant, nous nous sommes servis d’un autre </w:t>
-      </w:r>
-      <w:proofErr w:type="spellStart"/>
+        <w:t>&lt;String, String&gt;</w:t>
+      </w:r>
+      <w:r>
+        <w:rPr>
+          <w:lang w:val="fr-CA"/>
+        </w:rPr>
+        <w:t xml:space="preserve"> pour gérer la coloration. Cela permettait, comme</w:t>
+      </w:r>
+      <w:r>
+        <w:rPr>
+          <w:lang w:val="fr-CA"/>
+        </w:rPr>
+        <w:t xml:space="preserve"> pour</w:t>
+      </w:r>
+      <w:r>
+        <w:rPr>
+          <w:lang w:val="fr-CA"/>
+        </w:rPr>
+        <w:t xml:space="preserve"> le </w:t>
+      </w:r>
       <w:r>
         <w:rPr>
           <w:i/>
           <w:iCs/>
           <w:lang w:val="fr-CA"/>
         </w:rPr>
-        <w:t>Hash</w:t>
-      </w:r>
-      <w:r>
-        <w:rPr>
-          <w:i/>
-          <w:iCs/>
-          <w:lang w:val="fr-CA"/>
-        </w:rPr>
         <w:t>Map</w:t>
       </w:r>
-      <w:proofErr w:type="spellEnd"/>
-      <w:r>
-        <w:rPr>
-          <w:i/>
-          <w:iCs/>
-          <w:lang w:val="fr-CA"/>
-        </w:rPr>
-        <w:t>&lt;String, String&gt;</w:t>
-      </w:r>
-      <w:r>
-        <w:rPr>
-          <w:lang w:val="fr-CA"/>
-        </w:rPr>
-        <w:t xml:space="preserve"> pour gérer la coloration. Cela permettait, comme</w:t>
-      </w:r>
-      <w:r>
-        <w:rPr>
-          <w:lang w:val="fr-CA"/>
-        </w:rPr>
-        <w:t xml:space="preserve"> pour</w:t>
-      </w:r>
-      <w:r>
-        <w:rPr>
-          <w:lang w:val="fr-CA"/>
-        </w:rPr>
-        <w:t xml:space="preserve"> le </w:t>
-      </w:r>
-      <w:proofErr w:type="spellStart"/>
-      <w:r>
-        <w:rPr>
-          <w:i/>
-          <w:iCs/>
-          <w:lang w:val="fr-CA"/>
-        </w:rPr>
-        <w:t>Map</w:t>
-      </w:r>
-      <w:proofErr w:type="spellEnd"/>
       <w:r>
         <w:rPr>
           <w:lang w:val="fr-CA"/>
@@ -1293,8 +1183,9 @@
     </w:p>
     <w:p>
       <w:pPr>
-        <w:pStyle w:val="Heading1"/>
-        <w:rPr>
+        <w:rPr>
+          <w:rFonts w:asciiTheme="majorHAnsi" w:eastAsiaTheme="majorEastAsia" w:hAnsiTheme="majorHAnsi" w:cstheme="majorBidi"/>
+          <w:color w:val="2F5496" w:themeColor="accent1" w:themeShade="BF"/>
           <w:sz w:val="28"/>
           <w:szCs w:val="28"/>
           <w:lang w:val="fr-CA"/>
@@ -1307,6 +1198,25 @@
           <w:szCs w:val="28"/>
           <w:lang w:val="fr-CA"/>
         </w:rPr>
+        <w:br w:type="page"/>
+      </w:r>
+    </w:p>
+    <w:p>
+      <w:pPr>
+        <w:pStyle w:val="Heading1"/>
+        <w:rPr>
+          <w:sz w:val="28"/>
+          <w:szCs w:val="28"/>
+          <w:lang w:val="fr-CA"/>
+        </w:rPr>
+      </w:pPr>
+      <w:r>
+        <w:rPr>
+          <w:sz w:val="28"/>
+          <w:szCs w:val="28"/>
+          <w:lang w:val="fr-CA"/>
+        </w:rPr>
+        <w:lastRenderedPageBreak/>
         <w:t>Diagramme UML</w:t>
       </w:r>
       <w:bookmarkEnd w:id="2"/>
@@ -1372,15 +1282,81 @@
           <w:lang w:val="fr-CA"/>
         </w:rPr>
       </w:pPr>
-      <w:bookmarkStart w:id="4" w:name="_GoBack"/>
-      <w:bookmarkEnd w:id="4"/>
-    </w:p>
-    <w:p>
-      <w:pPr>
-        <w:rPr>
-          <w:lang w:val="fr-CA"/>
-        </w:rPr>
-      </w:pPr>
+    </w:p>
+    <w:p>
+      <w:pPr>
+        <w:spacing w:line="276" w:lineRule="auto"/>
+        <w:jc w:val="both"/>
+        <w:rPr>
+          <w:lang w:val="fr-CA"/>
+        </w:rPr>
+      </w:pPr>
+      <w:r>
+        <w:rPr>
+          <w:lang w:val="fr-CA"/>
+        </w:rPr>
+        <w:t xml:space="preserve">Nous avons réalisé 4 tests différents afin de nous assurer du bon fonctionnement du code. </w:t>
+      </w:r>
+    </w:p>
+    <w:p>
+      <w:pPr>
+        <w:spacing w:line="276" w:lineRule="auto"/>
+        <w:jc w:val="both"/>
+        <w:rPr>
+          <w:lang w:val="fr-CA"/>
+        </w:rPr>
+      </w:pPr>
+      <w:r>
+        <w:rPr>
+          <w:lang w:val="fr-CA"/>
+        </w:rPr>
+        <w:t xml:space="preserve">Le premier test servait à vérifier si notre fonction permettant de simplifier le code en supprimant les opérations inutiles fonctionnait bien. Pour ce faire, nous nous sommes contentés de coder tous les cas que nous prenions en compte dans notre fonction de réduction. C’est-à-dire les cas où nous ajoutions 0 à un nombre et les cas où nous multiplions par 1. </w:t>
+      </w:r>
+    </w:p>
+    <w:p>
+      <w:pPr>
+        <w:spacing w:line="276" w:lineRule="auto"/>
+        <w:jc w:val="both"/>
+        <w:rPr>
+          <w:lang w:val="fr-CA"/>
+        </w:rPr>
+      </w:pPr>
+      <w:r>
+        <w:rPr>
+          <w:lang w:val="fr-CA"/>
+        </w:rPr>
+        <w:t>Le second test servait à vérifier si notre compilateur allait utiliser des registres non nécessaires dans certains cas. Plus spécifiquement dans le cas où deux variables ne sont pas utilisées dans la même opération et ne devraient donc pas être voisines l’une de l’autre dans le graphe, mais son rendu égale l’une à l’autre. Comme les deux variables étaient utilisées sur la même ligne il aurait été facile de croire que les deux variables devaient être stockées dans deux registres différents, mais ce n’est pas le cas, car le même registre peut être utilisé sur la même ligne en entrée et en sortie. Nous voulions être certains que notre compilateur en tiendrait compte.</w:t>
+      </w:r>
+    </w:p>
+    <w:p>
+      <w:pPr>
+        <w:spacing w:line="276" w:lineRule="auto"/>
+        <w:jc w:val="both"/>
+        <w:rPr>
+          <w:lang w:val="fr-CA"/>
+        </w:rPr>
+      </w:pPr>
+      <w:r>
+        <w:rPr>
+          <w:lang w:val="fr-CA"/>
+        </w:rPr>
+        <w:t xml:space="preserve"> Le troisième test est assez simple, il sert uniquement à nous permettre de voir le fonctionnement du système vérifiant la durée du vide des variables. Il a été conçu pour donner une sortie un résultat très facile à lire afin que nous puissions facilement suivre ce qui se passe. </w:t>
+      </w:r>
+    </w:p>
+    <w:p>
+      <w:pPr>
+        <w:spacing w:line="276" w:lineRule="auto"/>
+        <w:jc w:val="both"/>
+        <w:rPr>
+          <w:lang w:val="fr-CA"/>
+        </w:rPr>
+      </w:pPr>
+      <w:r>
+        <w:rPr>
+          <w:lang w:val="fr-CA"/>
+        </w:rPr>
+        <w:t>Le dernier test servait quant à lui à vérifier le bon fonctionnement du do_spill(). On a donc volontairement testé un cas où le nombre de registres était trop petit pour pouvoir colorer le graphe sans appeler cette fonction. Pour le code en tant que tel, nous nous sommes contentés de réutiliser celui du test 3</w:t>
+      </w:r>
     </w:p>
     <w:p>
       <w:pPr>
@@ -1391,7 +1367,7 @@
           <w:lang w:val="fr-CA"/>
         </w:rPr>
       </w:pPr>
-      <w:bookmarkStart w:id="5" w:name="_Toc38976262"/>
+      <w:bookmarkStart w:id="4" w:name="_Toc38976262"/>
       <w:r>
         <w:rPr>
           <w:sz w:val="28"/>
@@ -1400,21 +1376,23 @@
         </w:rPr>
         <w:t>Conclusion</w:t>
       </w:r>
+      <w:bookmarkEnd w:id="4"/>
+    </w:p>
+    <w:p>
+      <w:pPr>
+        <w:rPr>
+          <w:lang w:val="fr-CA"/>
+        </w:rPr>
+      </w:pPr>
+    </w:p>
+    <w:p>
+      <w:pPr>
+        <w:rPr>
+          <w:lang w:val="fr-CA"/>
+        </w:rPr>
+      </w:pPr>
+      <w:bookmarkStart w:id="5" w:name="_GoBack"/>
       <w:bookmarkEnd w:id="5"/>
-    </w:p>
-    <w:p>
-      <w:pPr>
-        <w:rPr>
-          <w:lang w:val="fr-CA"/>
-        </w:rPr>
-      </w:pPr>
-    </w:p>
-    <w:p>
-      <w:pPr>
-        <w:rPr>
-          <w:lang w:val="fr-CA"/>
-        </w:rPr>
-      </w:pPr>
     </w:p>
     <w:sectPr>
       <w:pgSz w:w="12240" w:h="15840"/>
@@ -1486,7 +1464,7 @@
           <w:rPr>
             <w:noProof/>
           </w:rPr>
-          <w:t>1</w:t>
+          <w:t>3</w:t>
         </w:r>
         <w:r>
           <w:rPr>
@@ -2367,7 +2345,7 @@
 </file>
 
 <file path=customXml/itemProps1.xml><?xml version="1.0" encoding="utf-8"?>
-<ds:datastoreItem xmlns:ds="http://schemas.openxmlformats.org/officeDocument/2006/customXml" ds:itemID="{44200A33-6723-4544-BA64-74939DCBF000}">
+<ds:datastoreItem xmlns:ds="http://schemas.openxmlformats.org/officeDocument/2006/customXml" ds:itemID="{CBDE71E7-0AD5-4AE4-98ED-17F033B3CB8E}">
   <ds:schemaRefs>
     <ds:schemaRef ds:uri="http://schemas.openxmlformats.org/officeDocument/2006/bibliography"/>
   </ds:schemaRefs>

</xml_diff>

<commit_message>
NJ - Mise en page et ajout d'une conclusion
</commit_message>
<xml_diff>
--- a/log3210-20201-tpfinal_BLANK/rapport-1959052-1794431.docx
+++ b/log3210-20201-tpfinal_BLANK/rapport-1959052-1794431.docx
@@ -1,6 +1,6 @@
 
 <file path=word/document.xml><?xml version="1.0" encoding="utf-8"?>
-<w:document xmlns:wpc="http://schemas.microsoft.com/office/word/2010/wordprocessingCanvas" xmlns:cx="http://schemas.microsoft.com/office/drawing/2014/chartex" xmlns:mc="http://schemas.openxmlformats.org/markup-compatibility/2006" xmlns:o="urn:schemas-microsoft-com:office:office" xmlns:r="http://schemas.openxmlformats.org/officeDocument/2006/relationships" xmlns:m="http://schemas.openxmlformats.org/officeDocument/2006/math" xmlns:v="urn:schemas-microsoft-com:vml" xmlns:wp14="http://schemas.microsoft.com/office/word/2010/wordprocessingDrawing" xmlns:wp="http://schemas.openxmlformats.org/drawingml/2006/wordprocessingDrawing" xmlns:w10="urn:schemas-microsoft-com:office:word" xmlns:w="http://schemas.openxmlformats.org/wordprocessingml/2006/main" xmlns:w14="http://schemas.microsoft.com/office/word/2010/wordml" xmlns:w15="http://schemas.microsoft.com/office/word/2012/wordml" xmlns:w16se="http://schemas.microsoft.com/office/word/2015/wordml/symex" xmlns:wpg="http://schemas.microsoft.com/office/word/2010/wordprocessingGroup" xmlns:wpi="http://schemas.microsoft.com/office/word/2010/wordprocessingInk" xmlns:wne="http://schemas.microsoft.com/office/word/2006/wordml" xmlns:wps="http://schemas.microsoft.com/office/word/2010/wordprocessingShape" mc:Ignorable="w14 w15 w16se wp14">
+<w:document xmlns:wpc="http://schemas.microsoft.com/office/word/2010/wordprocessingCanvas" xmlns:cx="http://schemas.microsoft.com/office/drawing/2014/chartex" xmlns:cx1="http://schemas.microsoft.com/office/drawing/2015/9/8/chartex" xmlns:cx2="http://schemas.microsoft.com/office/drawing/2015/10/21/chartex" xmlns:cx3="http://schemas.microsoft.com/office/drawing/2016/5/9/chartex" xmlns:cx4="http://schemas.microsoft.com/office/drawing/2016/5/10/chartex" xmlns:cx5="http://schemas.microsoft.com/office/drawing/2016/5/11/chartex" xmlns:cx6="http://schemas.microsoft.com/office/drawing/2016/5/12/chartex" xmlns:cx7="http://schemas.microsoft.com/office/drawing/2016/5/13/chartex" xmlns:cx8="http://schemas.microsoft.com/office/drawing/2016/5/14/chartex" xmlns:mc="http://schemas.openxmlformats.org/markup-compatibility/2006" xmlns:aink="http://schemas.microsoft.com/office/drawing/2016/ink" xmlns:am3d="http://schemas.microsoft.com/office/drawing/2017/model3d" xmlns:o="urn:schemas-microsoft-com:office:office" xmlns:r="http://schemas.openxmlformats.org/officeDocument/2006/relationships" xmlns:m="http://schemas.openxmlformats.org/officeDocument/2006/math" xmlns:v="urn:schemas-microsoft-com:vml" xmlns:wp14="http://schemas.microsoft.com/office/word/2010/wordprocessingDrawing" xmlns:wp="http://schemas.openxmlformats.org/drawingml/2006/wordprocessingDrawing" xmlns:w10="urn:schemas-microsoft-com:office:word" xmlns:w="http://schemas.openxmlformats.org/wordprocessingml/2006/main" xmlns:w14="http://schemas.microsoft.com/office/word/2010/wordml" xmlns:w15="http://schemas.microsoft.com/office/word/2012/wordml" xmlns:w16cid="http://schemas.microsoft.com/office/word/2016/wordml/cid" xmlns:w16se="http://schemas.microsoft.com/office/word/2015/wordml/symex" xmlns:wpg="http://schemas.microsoft.com/office/word/2010/wordprocessingGroup" xmlns:wpi="http://schemas.microsoft.com/office/word/2010/wordprocessingInk" xmlns:wne="http://schemas.microsoft.com/office/word/2006/wordml" xmlns:wps="http://schemas.microsoft.com/office/word/2010/wordprocessingShape" mc:Ignorable="w14 w15 w16se w16cid wp14">
   <w:body>
     <w:p>
       <w:pPr>
@@ -246,8 +246,16 @@
         <w:rPr>
           <w:lang w:val="fr-CA"/>
         </w:rPr>
-        <w:t>Mme Doriane Olewicki</w:t>
-      </w:r>
+        <w:t xml:space="preserve">Mme Doriane </w:t>
+      </w:r>
+      <w:proofErr w:type="spellStart"/>
+      <w:r>
+        <w:rPr>
+          <w:lang w:val="fr-CA"/>
+        </w:rPr>
+        <w:t>Olewicki</w:t>
+      </w:r>
+      <w:proofErr w:type="spellEnd"/>
     </w:p>
     <w:p>
       <w:pPr>
@@ -606,7 +614,7 @@
                 <w:noProof/>
                 <w:webHidden/>
               </w:rPr>
-              <w:t>1</w:t>
+              <w:t>2</w:t>
             </w:r>
             <w:r>
               <w:rPr>
@@ -676,7 +684,7 @@
                 <w:noProof/>
                 <w:webHidden/>
               </w:rPr>
-              <w:t>1</w:t>
+              <w:t>3</w:t>
             </w:r>
             <w:r>
               <w:rPr>
@@ -746,7 +754,7 @@
                 <w:noProof/>
                 <w:webHidden/>
               </w:rPr>
-              <w:t>2</w:t>
+              <w:t>3</w:t>
             </w:r>
             <w:r>
               <w:rPr>
@@ -840,6 +848,7 @@
         </w:rPr>
         <w:t xml:space="preserve">un graphe d’interférence et la coloration de celui-ci. En nous servant du graphe colorié, nous avons géré l’assignation de registres avec l’aide des </w:t>
       </w:r>
+      <w:proofErr w:type="spellStart"/>
       <w:r>
         <w:rPr>
           <w:i/>
@@ -848,6 +857,7 @@
         </w:rPr>
         <w:t>spill</w:t>
       </w:r>
+      <w:proofErr w:type="spellEnd"/>
       <w:r>
         <w:rPr>
           <w:lang w:val="fr-CA"/>
@@ -904,6 +914,7 @@
         </w:rPr>
         <w:t xml:space="preserve">Afin d’implémenter la génération du code machine, nous avons commencé par l’ajout d’un nouvel objet </w:t>
       </w:r>
+      <w:proofErr w:type="spellStart"/>
       <w:r>
         <w:rPr>
           <w:i/>
@@ -912,6 +923,7 @@
         </w:rPr>
         <w:t>MachLine</w:t>
       </w:r>
+      <w:proofErr w:type="spellEnd"/>
       <w:r>
         <w:rPr>
           <w:lang w:val="fr-CA"/>
@@ -932,6 +944,7 @@
         </w:rPr>
         <w:t xml:space="preserve"> à chaque fonction </w:t>
       </w:r>
+      <w:proofErr w:type="spellStart"/>
       <w:r>
         <w:rPr>
           <w:i/>
@@ -940,6 +953,7 @@
         </w:rPr>
         <w:t>visit</w:t>
       </w:r>
+      <w:proofErr w:type="spellEnd"/>
       <w:r>
         <w:rPr>
           <w:lang w:val="fr-CA"/>
@@ -974,6 +988,7 @@
         </w:rPr>
         <w:t xml:space="preserve"> pour savoir quand ajouter un </w:t>
       </w:r>
+      <w:proofErr w:type="spellStart"/>
       <w:r>
         <w:rPr>
           <w:i/>
@@ -982,11 +997,26 @@
         </w:rPr>
         <w:t>load</w:t>
       </w:r>
-      <w:r>
-        <w:rPr>
-          <w:lang w:val="fr-CA"/>
-        </w:rPr>
-        <w:t xml:space="preserve"> du registre au code machine. Une fois que le code machine sans contraintes de mémoire à été rédigé dans la liste </w:t>
+      <w:proofErr w:type="spellEnd"/>
+      <w:r>
+        <w:rPr>
+          <w:lang w:val="fr-CA"/>
+        </w:rPr>
+        <w:t xml:space="preserve"> du registre au code machine. Une fois que le code machine sans contraintes de mémoire </w:t>
+      </w:r>
+      <w:proofErr w:type="spellStart"/>
+      <w:r>
+        <w:rPr>
+          <w:lang w:val="fr-CA"/>
+        </w:rPr>
+        <w:t>à</w:t>
+      </w:r>
+      <w:proofErr w:type="spellEnd"/>
+      <w:r>
+        <w:rPr>
+          <w:lang w:val="fr-CA"/>
+        </w:rPr>
+        <w:t xml:space="preserve"> été rédigé dans la liste </w:t>
       </w:r>
       <w:r>
         <w:rPr>
@@ -1018,121 +1048,139 @@
         <w:tab/>
         <w:t xml:space="preserve">Pour générer le graphique, nous avons ajouté un attribut de type </w:t>
       </w:r>
+      <w:proofErr w:type="spellStart"/>
       <w:r>
         <w:rPr>
           <w:i/>
           <w:iCs/>
           <w:lang w:val="fr-CA"/>
         </w:rPr>
-        <w:t>HashMap&lt;String, ArrayList&lt;String&gt;&gt;</w:t>
-      </w:r>
-      <w:r>
-        <w:rPr>
-          <w:lang w:val="fr-CA"/>
-        </w:rPr>
-        <w:t xml:space="preserve">, appelé grapheInterference. Cet attribut représente chaque nœud (registre) et ses voisins dans une structure de type </w:t>
-      </w:r>
+        <w:t>HashMap</w:t>
+      </w:r>
+      <w:proofErr w:type="spellEnd"/>
       <w:r>
         <w:rPr>
           <w:i/>
           <w:iCs/>
           <w:lang w:val="fr-CA"/>
         </w:rPr>
-        <w:t>Map</w:t>
-      </w:r>
-      <w:r>
-        <w:rPr>
-          <w:lang w:val="fr-CA"/>
-        </w:rPr>
-        <w:t xml:space="preserve">. </w:t>
-      </w:r>
-      <w:r>
-        <w:rPr>
-          <w:lang w:val="fr-CA"/>
-        </w:rPr>
-        <w:t>L’avantage</w:t>
-      </w:r>
-      <w:r>
-        <w:rPr>
-          <w:lang w:val="fr-CA"/>
-        </w:rPr>
-        <w:t xml:space="preserve"> </w:t>
-      </w:r>
-      <w:r>
-        <w:rPr>
-          <w:lang w:val="fr-CA"/>
-        </w:rPr>
-        <w:t xml:space="preserve">de l’utilisation </w:t>
-      </w:r>
-      <w:r>
-        <w:rPr>
-          <w:lang w:val="fr-CA"/>
-        </w:rPr>
-        <w:t>du</w:t>
-      </w:r>
-      <w:r>
-        <w:rPr>
-          <w:lang w:val="fr-CA"/>
-        </w:rPr>
-        <w:t xml:space="preserve"> </w:t>
-      </w:r>
+        <w:t xml:space="preserve">&lt;String, </w:t>
+      </w:r>
+      <w:proofErr w:type="spellStart"/>
       <w:r>
         <w:rPr>
           <w:i/>
           <w:iCs/>
           <w:lang w:val="fr-CA"/>
         </w:rPr>
-        <w:t>Map</w:t>
-      </w:r>
-      <w:r>
-        <w:rPr>
-          <w:lang w:val="fr-CA"/>
-        </w:rPr>
-        <w:t xml:space="preserve"> est l’unicité des clés; qui représentent dans notre cas les nœuds. Aussi, la facilité d’accès à un nœud particulier est avantageuse durant le </w:t>
-      </w:r>
+        <w:t>ArrayList</w:t>
+      </w:r>
+      <w:proofErr w:type="spellEnd"/>
       <w:r>
         <w:rPr>
           <w:i/>
           <w:iCs/>
           <w:lang w:val="fr-CA"/>
         </w:rPr>
-        <w:t>spill</w:t>
-      </w:r>
-      <w:r>
-        <w:rPr>
-          <w:lang w:val="fr-CA"/>
-        </w:rPr>
-        <w:t xml:space="preserve"> afin de rapidement mettre à jour le graphe (gestion du </w:t>
-      </w:r>
+        <w:t>&lt;String&gt;&gt;</w:t>
+      </w:r>
+      <w:r>
+        <w:rPr>
+          <w:lang w:val="fr-CA"/>
+        </w:rPr>
+        <w:t xml:space="preserve">, appelé </w:t>
+      </w:r>
+      <w:proofErr w:type="spellStart"/>
+      <w:r>
+        <w:rPr>
+          <w:lang w:val="fr-CA"/>
+        </w:rPr>
+        <w:t>grapheInterference</w:t>
+      </w:r>
+      <w:proofErr w:type="spellEnd"/>
+      <w:r>
+        <w:rPr>
+          <w:lang w:val="fr-CA"/>
+        </w:rPr>
+        <w:t xml:space="preserve">. Cet attribut représente chaque nœud (registre) et ses voisins dans une structure de type </w:t>
+      </w:r>
+      <w:proofErr w:type="spellStart"/>
       <w:r>
         <w:rPr>
           <w:i/>
           <w:iCs/>
           <w:lang w:val="fr-CA"/>
         </w:rPr>
-        <w:t>stack</w:t>
-      </w:r>
-      <w:r>
-        <w:rPr>
-          <w:lang w:val="fr-CA"/>
-        </w:rPr>
-        <w:t xml:space="preserve"> dans l’algorithme de coloration). L’attribut grapheInterference à été utile surtout lors de la coloration de celui-ci. Cependant, nous nous sommes servis d’un autre </w:t>
-      </w:r>
+        <w:t>Map</w:t>
+      </w:r>
+      <w:proofErr w:type="spellEnd"/>
+      <w:r>
+        <w:rPr>
+          <w:lang w:val="fr-CA"/>
+        </w:rPr>
+        <w:t xml:space="preserve">. </w:t>
+      </w:r>
+      <w:r>
+        <w:rPr>
+          <w:lang w:val="fr-CA"/>
+        </w:rPr>
+        <w:t>L’avantage</w:t>
+      </w:r>
+      <w:r>
+        <w:rPr>
+          <w:lang w:val="fr-CA"/>
+        </w:rPr>
+        <w:t xml:space="preserve"> </w:t>
+      </w:r>
+      <w:r>
+        <w:rPr>
+          <w:lang w:val="fr-CA"/>
+        </w:rPr>
+        <w:t xml:space="preserve">de l’utilisation </w:t>
+      </w:r>
+      <w:r>
+        <w:rPr>
+          <w:lang w:val="fr-CA"/>
+        </w:rPr>
+        <w:t>du</w:t>
+      </w:r>
+      <w:r>
+        <w:rPr>
+          <w:lang w:val="fr-CA"/>
+        </w:rPr>
+        <w:t xml:space="preserve"> </w:t>
+      </w:r>
+      <w:proofErr w:type="spellStart"/>
       <w:r>
         <w:rPr>
           <w:i/>
           <w:iCs/>
           <w:lang w:val="fr-CA"/>
         </w:rPr>
-        <w:t>Hash</w:t>
-      </w:r>
+        <w:t>Map</w:t>
+      </w:r>
+      <w:proofErr w:type="spellEnd"/>
+      <w:r>
+        <w:rPr>
+          <w:lang w:val="fr-CA"/>
+        </w:rPr>
+        <w:t xml:space="preserve"> est l’unicité des clés; qui représentent dans notre cas les nœuds. Aussi, la facilité d’accès à un nœud particulier est avantageuse durant le </w:t>
+      </w:r>
+      <w:proofErr w:type="spellStart"/>
       <w:r>
         <w:rPr>
           <w:i/>
           <w:iCs/>
           <w:lang w:val="fr-CA"/>
         </w:rPr>
-        <w:t>Map</w:t>
+        <w:t>spill</w:t>
+      </w:r>
+      <w:proofErr w:type="spellEnd"/>
+      <w:r>
+        <w:rPr>
+          <w:lang w:val="fr-CA"/>
+        </w:rPr>
+        <w:t xml:space="preserve"> afin de rapidement mettre à jour le graphe (gestion du </w:t>
       </w:r>
       <w:r>
         <w:rPr>
@@ -1140,34 +1188,96 @@
           <w:iCs/>
           <w:lang w:val="fr-CA"/>
         </w:rPr>
-        <w:t>&lt;String, String&gt;</w:t>
-      </w:r>
-      <w:r>
-        <w:rPr>
-          <w:lang w:val="fr-CA"/>
-        </w:rPr>
-        <w:t xml:space="preserve"> pour gérer la coloration. Cela permettait, comme</w:t>
-      </w:r>
-      <w:r>
-        <w:rPr>
-          <w:lang w:val="fr-CA"/>
-        </w:rPr>
-        <w:t xml:space="preserve"> pour</w:t>
-      </w:r>
-      <w:r>
-        <w:rPr>
-          <w:lang w:val="fr-CA"/>
-        </w:rPr>
-        <w:t xml:space="preserve"> le </w:t>
-      </w:r>
+        <w:t>stack</w:t>
+      </w:r>
+      <w:r>
+        <w:rPr>
+          <w:lang w:val="fr-CA"/>
+        </w:rPr>
+        <w:t xml:space="preserve"> dans l’algorithme de coloration). L’attribut </w:t>
+      </w:r>
+      <w:proofErr w:type="spellStart"/>
+      <w:r>
+        <w:rPr>
+          <w:lang w:val="fr-CA"/>
+        </w:rPr>
+        <w:t>grapheInterference</w:t>
+      </w:r>
+      <w:proofErr w:type="spellEnd"/>
+      <w:r>
+        <w:rPr>
+          <w:lang w:val="fr-CA"/>
+        </w:rPr>
+        <w:t xml:space="preserve"> </w:t>
+      </w:r>
+      <w:proofErr w:type="spellStart"/>
+      <w:r>
+        <w:rPr>
+          <w:lang w:val="fr-CA"/>
+        </w:rPr>
+        <w:t>à</w:t>
+      </w:r>
+      <w:proofErr w:type="spellEnd"/>
+      <w:r>
+        <w:rPr>
+          <w:lang w:val="fr-CA"/>
+        </w:rPr>
+        <w:t xml:space="preserve"> été utile surtout lors de la coloration de celui-ci. Cependant, nous nous sommes servis d’un autre </w:t>
+      </w:r>
+      <w:proofErr w:type="spellStart"/>
       <w:r>
         <w:rPr>
           <w:i/>
           <w:iCs/>
           <w:lang w:val="fr-CA"/>
         </w:rPr>
+        <w:t>Hash</w:t>
+      </w:r>
+      <w:r>
+        <w:rPr>
+          <w:i/>
+          <w:iCs/>
+          <w:lang w:val="fr-CA"/>
+        </w:rPr>
         <w:t>Map</w:t>
       </w:r>
+      <w:proofErr w:type="spellEnd"/>
+      <w:r>
+        <w:rPr>
+          <w:i/>
+          <w:iCs/>
+          <w:lang w:val="fr-CA"/>
+        </w:rPr>
+        <w:t>&lt;String, String&gt;</w:t>
+      </w:r>
+      <w:r>
+        <w:rPr>
+          <w:lang w:val="fr-CA"/>
+        </w:rPr>
+        <w:t xml:space="preserve"> pour gérer la coloration. Cela permettait, comme</w:t>
+      </w:r>
+      <w:r>
+        <w:rPr>
+          <w:lang w:val="fr-CA"/>
+        </w:rPr>
+        <w:t xml:space="preserve"> pour</w:t>
+      </w:r>
+      <w:r>
+        <w:rPr>
+          <w:lang w:val="fr-CA"/>
+        </w:rPr>
+        <w:t xml:space="preserve"> le </w:t>
+      </w:r>
+      <w:proofErr w:type="spellStart"/>
+      <w:r>
+        <w:rPr>
+          <w:i/>
+          <w:iCs/>
+          <w:lang w:val="fr-CA"/>
+        </w:rPr>
+        <w:t>Map</w:t>
+      </w:r>
+      <w:proofErr w:type="spellEnd"/>
       <w:r>
         <w:rPr>
           <w:lang w:val="fr-CA"/>
@@ -1240,6 +1350,44 @@
       </w:pPr>
       <w:r>
         <w:rPr>
+          <w:noProof/>
+        </w:rPr>
+        <w:drawing>
+          <wp:inline distT="0" distB="0" distL="0" distR="0" wp14:anchorId="2E5227CF" wp14:editId="013A333E">
+            <wp:extent cx="5943600" cy="4687570"/>
+            <wp:effectExtent l="0" t="0" r="0" b="0"/>
+            <wp:docPr id="2" name="Image1"/>
+            <wp:cNvGraphicFramePr/>
+            <a:graphic xmlns:a="http://schemas.openxmlformats.org/drawingml/2006/main">
+              <a:graphicData uri="http://schemas.openxmlformats.org/drawingml/2006/picture">
+                <pic:pic xmlns:pic="http://schemas.openxmlformats.org/drawingml/2006/picture">
+                  <pic:nvPicPr>
+                    <pic:cNvPr id="2" name="Image1"/>
+                    <pic:cNvPicPr/>
+                  </pic:nvPicPr>
+                  <pic:blipFill>
+                    <a:blip r:embed="rId9"/>
+                    <a:stretch>
+                      <a:fillRect/>
+                    </a:stretch>
+                  </pic:blipFill>
+                  <pic:spPr bwMode="auto">
+                    <a:xfrm>
+                      <a:off x="0" y="0"/>
+                      <a:ext cx="5943600" cy="4687570"/>
+                    </a:xfrm>
+                    <a:prstGeom prst="rect">
+                      <a:avLst/>
+                    </a:prstGeom>
+                  </pic:spPr>
+                </pic:pic>
+              </a:graphicData>
+            </a:graphic>
+          </wp:inline>
+        </w:drawing>
+      </w:r>
+      <w:r>
+        <w:rPr>
           <w:sz w:val="24"/>
           <w:szCs w:val="24"/>
           <w:lang w:val="fr-CA"/>
@@ -1249,15 +1397,6 @@
     </w:p>
     <w:p>
       <w:pPr>
-        <w:rPr>
-          <w:sz w:val="24"/>
-          <w:szCs w:val="24"/>
-          <w:lang w:val="fr-CA"/>
-        </w:rPr>
-      </w:pPr>
-    </w:p>
-    <w:p>
-      <w:pPr>
         <w:pStyle w:val="Heading1"/>
         <w:rPr>
           <w:sz w:val="28"/>
@@ -1272,6 +1411,7 @@
           <w:szCs w:val="28"/>
           <w:lang w:val="fr-CA"/>
         </w:rPr>
+        <w:lastRenderedPageBreak/>
         <w:t>Tests</w:t>
       </w:r>
       <w:bookmarkEnd w:id="3"/>
@@ -1285,7 +1425,8 @@
     </w:p>
     <w:p>
       <w:pPr>
-        <w:spacing w:line="276" w:lineRule="auto"/>
+        <w:spacing w:line="360" w:lineRule="auto"/>
+        <w:ind w:firstLine="720"/>
         <w:jc w:val="both"/>
         <w:rPr>
           <w:lang w:val="fr-CA"/>
@@ -1300,7 +1441,8 @@
     </w:p>
     <w:p>
       <w:pPr>
-        <w:spacing w:line="276" w:lineRule="auto"/>
+        <w:spacing w:line="360" w:lineRule="auto"/>
+        <w:ind w:firstLine="720"/>
         <w:jc w:val="both"/>
         <w:rPr>
           <w:lang w:val="fr-CA"/>
@@ -1315,7 +1457,8 @@
     </w:p>
     <w:p>
       <w:pPr>
-        <w:spacing w:line="276" w:lineRule="auto"/>
+        <w:spacing w:line="360" w:lineRule="auto"/>
+        <w:ind w:firstLine="720"/>
         <w:jc w:val="both"/>
         <w:rPr>
           <w:lang w:val="fr-CA"/>
@@ -1325,12 +1468,26 @@
         <w:rPr>
           <w:lang w:val="fr-CA"/>
         </w:rPr>
-        <w:t>Le second test servait à vérifier si notre compilateur allait utiliser des registres non nécessaires dans certains cas. Plus spécifiquement dans le cas où deux variables ne sont pas utilisées dans la même opération et ne devraient donc pas être voisines l’une de l’autre dans le graphe, mais son rendu égale l’une à l’autre. Comme les deux variables étaient utilisées sur la même ligne il aurait été facile de croire que les deux variables devaient être stockées dans deux registres différents, mais ce n’est pas le cas, car le même registre peut être utilisé sur la même ligne en entrée et en sortie. Nous voulions être certains que notre compilateur en tiendrait compte.</w:t>
-      </w:r>
-    </w:p>
-    <w:p>
-      <w:pPr>
-        <w:spacing w:line="276" w:lineRule="auto"/>
+        <w:t xml:space="preserve">Le second test servait à vérifier si notre compilateur allait utiliser des registres non nécessaires dans certains cas. Plus spécifiquement dans le cas où deux variables ne sont pas utilisées dans la même opération et ne devraient donc pas être voisines l’une de l’autre dans le </w:t>
+      </w:r>
+      <w:proofErr w:type="spellStart"/>
+      <w:r>
+        <w:rPr>
+          <w:lang w:val="fr-CA"/>
+        </w:rPr>
+        <w:t>graphe</w:t>
+      </w:r>
+      <w:proofErr w:type="spellEnd"/>
+      <w:r>
+        <w:rPr>
+          <w:lang w:val="fr-CA"/>
+        </w:rPr>
+        <w:t>, mais son rendu égale l’une à l’autre. Comme les deux variables étaient utilisées sur la même ligne il aurait été facile de croire que les deux variables devaient être stockées dans deux registres différents, mais ce n’est pas le cas, car le même registre peut être utilisé sur la même ligne en entrée et en sortie. Nous voulions être certains que notre compilateur en tiendrait compte.</w:t>
+      </w:r>
+    </w:p>
+    <w:p>
+      <w:pPr>
+        <w:spacing w:line="360" w:lineRule="auto"/>
         <w:jc w:val="both"/>
         <w:rPr>
           <w:lang w:val="fr-CA"/>
@@ -1340,12 +1497,25 @@
         <w:rPr>
           <w:lang w:val="fr-CA"/>
         </w:rPr>
-        <w:t xml:space="preserve"> Le troisième test est assez simple, il sert uniquement à nous permettre de voir le fonctionnement du système vérifiant la durée du vide des variables. Il a été conçu pour donner une sortie un résultat très facile à lire afin que nous puissions facilement suivre ce qui se passe. </w:t>
-      </w:r>
-    </w:p>
-    <w:p>
-      <w:pPr>
-        <w:spacing w:line="276" w:lineRule="auto"/>
+        <w:t xml:space="preserve"> </w:t>
+      </w:r>
+      <w:r>
+        <w:rPr>
+          <w:lang w:val="fr-CA"/>
+        </w:rPr>
+        <w:tab/>
+      </w:r>
+      <w:r>
+        <w:rPr>
+          <w:lang w:val="fr-CA"/>
+        </w:rPr>
+        <w:t xml:space="preserve">Le troisième test est assez simple, il sert uniquement à nous permettre de voir le fonctionnement du système vérifiant la durée du vide des variables. Il a été conçu pour donner une sortie un résultat très facile à lire afin que nous puissions facilement suivre ce qui se passe. </w:t>
+      </w:r>
+    </w:p>
+    <w:p>
+      <w:pPr>
+        <w:spacing w:line="360" w:lineRule="auto"/>
+        <w:ind w:firstLine="720"/>
         <w:jc w:val="both"/>
         <w:rPr>
           <w:lang w:val="fr-CA"/>
@@ -1355,7 +1525,41 @@
         <w:rPr>
           <w:lang w:val="fr-CA"/>
         </w:rPr>
-        <w:t>Le dernier test servait quant à lui à vérifier le bon fonctionnement du do_spill(). On a donc volontairement testé un cas où le nombre de registres était trop petit pour pouvoir colorer le graphe sans appeler cette fonction. Pour le code en tant que tel, nous nous sommes contentés de réutiliser celui du test 3</w:t>
+        <w:t xml:space="preserve">Le dernier test servait quant à lui à vérifier le bon fonctionnement du </w:t>
+      </w:r>
+      <w:proofErr w:type="spellStart"/>
+      <w:r>
+        <w:rPr>
+          <w:lang w:val="fr-CA"/>
+        </w:rPr>
+        <w:t>do_</w:t>
+      </w:r>
+      <w:proofErr w:type="gramStart"/>
+      <w:r>
+        <w:rPr>
+          <w:lang w:val="fr-CA"/>
+        </w:rPr>
+        <w:t>spill</w:t>
+      </w:r>
+      <w:proofErr w:type="spellEnd"/>
+      <w:r>
+        <w:rPr>
+          <w:lang w:val="fr-CA"/>
+        </w:rPr>
+        <w:t>(</w:t>
+      </w:r>
+      <w:proofErr w:type="gramEnd"/>
+      <w:r>
+        <w:rPr>
+          <w:lang w:val="fr-CA"/>
+        </w:rPr>
+        <w:t>). On a donc volontairement testé un cas où le nombre de registres était trop petit pour pouvoir colorer le graphe sans appeler cette fonction. Pour le code en tant que tel, nous nous sommes contentés de réutiliser celui du test 3</w:t>
+      </w:r>
+      <w:r>
+        <w:rPr>
+          <w:lang w:val="fr-CA"/>
+        </w:rPr>
+        <w:t>.</w:t>
       </w:r>
     </w:p>
     <w:p>
@@ -1387,12 +1591,92 @@
     </w:p>
     <w:p>
       <w:pPr>
-        <w:rPr>
-          <w:lang w:val="fr-CA"/>
-        </w:rPr>
-      </w:pPr>
-      <w:bookmarkStart w:id="5" w:name="_GoBack"/>
-      <w:bookmarkEnd w:id="5"/>
+        <w:spacing w:line="360" w:lineRule="auto"/>
+        <w:rPr>
+          <w:lang w:val="fr-CA"/>
+        </w:rPr>
+      </w:pPr>
+      <w:r>
+        <w:rPr>
+          <w:lang w:val="fr-CA"/>
+        </w:rPr>
+        <w:tab/>
+        <w:t>Bref, l’objectif de ce laboratoire était de traduire du code source en code machine avec la considération des contraintes de registres. Afin d’accomplir cela, nous nous sommes servis surtout de</w:t>
+      </w:r>
+      <w:r>
+        <w:rPr>
+          <w:lang w:val="fr-CA"/>
+        </w:rPr>
+        <w:t>s</w:t>
+      </w:r>
+      <w:r>
+        <w:rPr>
+          <w:lang w:val="fr-CA"/>
+        </w:rPr>
+        <w:t xml:space="preserve"> structures </w:t>
+      </w:r>
+      <w:proofErr w:type="spellStart"/>
+      <w:r>
+        <w:rPr>
+          <w:i/>
+          <w:iCs/>
+          <w:lang w:val="fr-CA"/>
+        </w:rPr>
+        <w:t>Map</w:t>
+      </w:r>
+      <w:proofErr w:type="spellEnd"/>
+      <w:r>
+        <w:rPr>
+          <w:lang w:val="fr-CA"/>
+        </w:rPr>
+        <w:t xml:space="preserve"> et </w:t>
+      </w:r>
+      <w:r>
+        <w:rPr>
+          <w:i/>
+          <w:iCs/>
+          <w:lang w:val="fr-CA"/>
+        </w:rPr>
+        <w:t>List</w:t>
+      </w:r>
+      <w:r>
+        <w:rPr>
+          <w:lang w:val="fr-CA"/>
+        </w:rPr>
+        <w:t xml:space="preserve"> pour la gestion de l’état. Nous avons implémenté plusieurs tests afin de vérifier les contraintes de registres. La plus grande difficulté pour nous a été de gérer les </w:t>
+      </w:r>
+      <w:proofErr w:type="spellStart"/>
+      <w:r>
+        <w:rPr>
+          <w:i/>
+          <w:iCs/>
+          <w:lang w:val="fr-CA"/>
+        </w:rPr>
+        <w:t>spill</w:t>
+      </w:r>
+      <w:proofErr w:type="spellEnd"/>
+      <w:r>
+        <w:rPr>
+          <w:lang w:val="fr-CA"/>
+        </w:rPr>
+        <w:t xml:space="preserve">. Si nous avions à refaire ce TP, nous aurions consacré plus de temps à la gestion des </w:t>
+      </w:r>
+      <w:proofErr w:type="spellStart"/>
+      <w:r>
+        <w:rPr>
+          <w:i/>
+          <w:iCs/>
+          <w:lang w:val="fr-CA"/>
+        </w:rPr>
+        <w:t>spill</w:t>
+      </w:r>
+      <w:proofErr w:type="spellEnd"/>
+      <w:r>
+        <w:rPr>
+          <w:lang w:val="fr-CA"/>
+        </w:rPr>
+        <w:t>.</w:t>
+      </w:r>
     </w:p>
     <w:sectPr>
       <w:pgSz w:w="12240" w:h="15840"/>
@@ -1406,7 +1690,7 @@
 </file>
 
 <file path=word/endnotes.xml><?xml version="1.0" encoding="utf-8"?>
-<w:endnotes xmlns:wpc="http://schemas.microsoft.com/office/word/2010/wordprocessingCanvas" xmlns:cx="http://schemas.microsoft.com/office/drawing/2014/chartex" xmlns:mc="http://schemas.openxmlformats.org/markup-compatibility/2006" xmlns:o="urn:schemas-microsoft-com:office:office" xmlns:r="http://schemas.openxmlformats.org/officeDocument/2006/relationships" xmlns:m="http://schemas.openxmlformats.org/officeDocument/2006/math" xmlns:v="urn:schemas-microsoft-com:vml" xmlns:wp14="http://schemas.microsoft.com/office/word/2010/wordprocessingDrawing" xmlns:wp="http://schemas.openxmlformats.org/drawingml/2006/wordprocessingDrawing" xmlns:w10="urn:schemas-microsoft-com:office:word" xmlns:w="http://schemas.openxmlformats.org/wordprocessingml/2006/main" xmlns:w14="http://schemas.microsoft.com/office/word/2010/wordml" xmlns:w15="http://schemas.microsoft.com/office/word/2012/wordml" xmlns:w16se="http://schemas.microsoft.com/office/word/2015/wordml/symex" xmlns:wpg="http://schemas.microsoft.com/office/word/2010/wordprocessingGroup" xmlns:wpi="http://schemas.microsoft.com/office/word/2010/wordprocessingInk" xmlns:wne="http://schemas.microsoft.com/office/word/2006/wordml" xmlns:wps="http://schemas.microsoft.com/office/word/2010/wordprocessingShape" mc:Ignorable="w14 w15 w16se wp14">
+<w:endnotes xmlns:wpc="http://schemas.microsoft.com/office/word/2010/wordprocessingCanvas" xmlns:cx="http://schemas.microsoft.com/office/drawing/2014/chartex" xmlns:cx1="http://schemas.microsoft.com/office/drawing/2015/9/8/chartex" xmlns:cx2="http://schemas.microsoft.com/office/drawing/2015/10/21/chartex" xmlns:cx3="http://schemas.microsoft.com/office/drawing/2016/5/9/chartex" xmlns:cx4="http://schemas.microsoft.com/office/drawing/2016/5/10/chartex" xmlns:cx5="http://schemas.microsoft.com/office/drawing/2016/5/11/chartex" xmlns:cx6="http://schemas.microsoft.com/office/drawing/2016/5/12/chartex" xmlns:cx7="http://schemas.microsoft.com/office/drawing/2016/5/13/chartex" xmlns:cx8="http://schemas.microsoft.com/office/drawing/2016/5/14/chartex" xmlns:mc="http://schemas.openxmlformats.org/markup-compatibility/2006" xmlns:aink="http://schemas.microsoft.com/office/drawing/2016/ink" xmlns:am3d="http://schemas.microsoft.com/office/drawing/2017/model3d" xmlns:o="urn:schemas-microsoft-com:office:office" xmlns:r="http://schemas.openxmlformats.org/officeDocument/2006/relationships" xmlns:m="http://schemas.openxmlformats.org/officeDocument/2006/math" xmlns:v="urn:schemas-microsoft-com:vml" xmlns:wp14="http://schemas.microsoft.com/office/word/2010/wordprocessingDrawing" xmlns:wp="http://schemas.openxmlformats.org/drawingml/2006/wordprocessingDrawing" xmlns:w10="urn:schemas-microsoft-com:office:word" xmlns:w="http://schemas.openxmlformats.org/wordprocessingml/2006/main" xmlns:w14="http://schemas.microsoft.com/office/word/2010/wordml" xmlns:w15="http://schemas.microsoft.com/office/word/2012/wordml" xmlns:w16cid="http://schemas.microsoft.com/office/word/2016/wordml/cid" xmlns:w16se="http://schemas.microsoft.com/office/word/2015/wordml/symex" xmlns:wpg="http://schemas.microsoft.com/office/word/2010/wordprocessingGroup" xmlns:wpi="http://schemas.microsoft.com/office/word/2010/wordprocessingInk" xmlns:wne="http://schemas.microsoft.com/office/word/2006/wordml" xmlns:wps="http://schemas.microsoft.com/office/word/2010/wordprocessingShape" mc:Ignorable="w14 w15 w16se w16cid wp14">
   <w:endnote w:type="separator" w:id="-1">
     <w:p>
       <w:pPr>
@@ -1431,7 +1715,7 @@
 </file>
 
 <file path=word/footer1.xml><?xml version="1.0" encoding="utf-8"?>
-<w:ftr xmlns:wpc="http://schemas.microsoft.com/office/word/2010/wordprocessingCanvas" xmlns:cx="http://schemas.microsoft.com/office/drawing/2014/chartex" xmlns:mc="http://schemas.openxmlformats.org/markup-compatibility/2006" xmlns:o="urn:schemas-microsoft-com:office:office" xmlns:r="http://schemas.openxmlformats.org/officeDocument/2006/relationships" xmlns:m="http://schemas.openxmlformats.org/officeDocument/2006/math" xmlns:v="urn:schemas-microsoft-com:vml" xmlns:wp14="http://schemas.microsoft.com/office/word/2010/wordprocessingDrawing" xmlns:wp="http://schemas.openxmlformats.org/drawingml/2006/wordprocessingDrawing" xmlns:w10="urn:schemas-microsoft-com:office:word" xmlns:w="http://schemas.openxmlformats.org/wordprocessingml/2006/main" xmlns:w14="http://schemas.microsoft.com/office/word/2010/wordml" xmlns:w15="http://schemas.microsoft.com/office/word/2012/wordml" xmlns:w16se="http://schemas.microsoft.com/office/word/2015/wordml/symex" xmlns:wpg="http://schemas.microsoft.com/office/word/2010/wordprocessingGroup" xmlns:wpi="http://schemas.microsoft.com/office/word/2010/wordprocessingInk" xmlns:wne="http://schemas.microsoft.com/office/word/2006/wordml" xmlns:wps="http://schemas.microsoft.com/office/word/2010/wordprocessingShape" mc:Ignorable="w14 w15 w16se wp14">
+<w:ftr xmlns:wpc="http://schemas.microsoft.com/office/word/2010/wordprocessingCanvas" xmlns:cx="http://schemas.microsoft.com/office/drawing/2014/chartex" xmlns:cx1="http://schemas.microsoft.com/office/drawing/2015/9/8/chartex" xmlns:cx2="http://schemas.microsoft.com/office/drawing/2015/10/21/chartex" xmlns:cx3="http://schemas.microsoft.com/office/drawing/2016/5/9/chartex" xmlns:cx4="http://schemas.microsoft.com/office/drawing/2016/5/10/chartex" xmlns:cx5="http://schemas.microsoft.com/office/drawing/2016/5/11/chartex" xmlns:cx6="http://schemas.microsoft.com/office/drawing/2016/5/12/chartex" xmlns:cx7="http://schemas.microsoft.com/office/drawing/2016/5/13/chartex" xmlns:cx8="http://schemas.microsoft.com/office/drawing/2016/5/14/chartex" xmlns:mc="http://schemas.openxmlformats.org/markup-compatibility/2006" xmlns:aink="http://schemas.microsoft.com/office/drawing/2016/ink" xmlns:am3d="http://schemas.microsoft.com/office/drawing/2017/model3d" xmlns:o="urn:schemas-microsoft-com:office:office" xmlns:r="http://schemas.openxmlformats.org/officeDocument/2006/relationships" xmlns:m="http://schemas.openxmlformats.org/officeDocument/2006/math" xmlns:v="urn:schemas-microsoft-com:vml" xmlns:wp14="http://schemas.microsoft.com/office/word/2010/wordprocessingDrawing" xmlns:wp="http://schemas.openxmlformats.org/drawingml/2006/wordprocessingDrawing" xmlns:w10="urn:schemas-microsoft-com:office:word" xmlns:w="http://schemas.openxmlformats.org/wordprocessingml/2006/main" xmlns:w14="http://schemas.microsoft.com/office/word/2010/wordml" xmlns:w15="http://schemas.microsoft.com/office/word/2012/wordml" xmlns:w16cid="http://schemas.microsoft.com/office/word/2016/wordml/cid" xmlns:w16se="http://schemas.microsoft.com/office/word/2015/wordml/symex" xmlns:wpg="http://schemas.microsoft.com/office/word/2010/wordprocessingGroup" xmlns:wpi="http://schemas.microsoft.com/office/word/2010/wordprocessingInk" xmlns:wne="http://schemas.microsoft.com/office/word/2006/wordml" xmlns:wps="http://schemas.microsoft.com/office/word/2010/wordprocessingShape" mc:Ignorable="w14 w15 w16se w16cid wp14">
   <w:sdt>
     <w:sdtPr>
       <w:id w:val="-1629703515"/>
@@ -1484,7 +1768,7 @@
 </file>
 
 <file path=word/footnotes.xml><?xml version="1.0" encoding="utf-8"?>
-<w:footnotes xmlns:wpc="http://schemas.microsoft.com/office/word/2010/wordprocessingCanvas" xmlns:cx="http://schemas.microsoft.com/office/drawing/2014/chartex" xmlns:mc="http://schemas.openxmlformats.org/markup-compatibility/2006" xmlns:o="urn:schemas-microsoft-com:office:office" xmlns:r="http://schemas.openxmlformats.org/officeDocument/2006/relationships" xmlns:m="http://schemas.openxmlformats.org/officeDocument/2006/math" xmlns:v="urn:schemas-microsoft-com:vml" xmlns:wp14="http://schemas.microsoft.com/office/word/2010/wordprocessingDrawing" xmlns:wp="http://schemas.openxmlformats.org/drawingml/2006/wordprocessingDrawing" xmlns:w10="urn:schemas-microsoft-com:office:word" xmlns:w="http://schemas.openxmlformats.org/wordprocessingml/2006/main" xmlns:w14="http://schemas.microsoft.com/office/word/2010/wordml" xmlns:w15="http://schemas.microsoft.com/office/word/2012/wordml" xmlns:w16se="http://schemas.microsoft.com/office/word/2015/wordml/symex" xmlns:wpg="http://schemas.microsoft.com/office/word/2010/wordprocessingGroup" xmlns:wpi="http://schemas.microsoft.com/office/word/2010/wordprocessingInk" xmlns:wne="http://schemas.microsoft.com/office/word/2006/wordml" xmlns:wps="http://schemas.microsoft.com/office/word/2010/wordprocessingShape" mc:Ignorable="w14 w15 w16se wp14">
+<w:footnotes xmlns:wpc="http://schemas.microsoft.com/office/word/2010/wordprocessingCanvas" xmlns:cx="http://schemas.microsoft.com/office/drawing/2014/chartex" xmlns:cx1="http://schemas.microsoft.com/office/drawing/2015/9/8/chartex" xmlns:cx2="http://schemas.microsoft.com/office/drawing/2015/10/21/chartex" xmlns:cx3="http://schemas.microsoft.com/office/drawing/2016/5/9/chartex" xmlns:cx4="http://schemas.microsoft.com/office/drawing/2016/5/10/chartex" xmlns:cx5="http://schemas.microsoft.com/office/drawing/2016/5/11/chartex" xmlns:cx6="http://schemas.microsoft.com/office/drawing/2016/5/12/chartex" xmlns:cx7="http://schemas.microsoft.com/office/drawing/2016/5/13/chartex" xmlns:cx8="http://schemas.microsoft.com/office/drawing/2016/5/14/chartex" xmlns:mc="http://schemas.openxmlformats.org/markup-compatibility/2006" xmlns:aink="http://schemas.microsoft.com/office/drawing/2016/ink" xmlns:am3d="http://schemas.microsoft.com/office/drawing/2017/model3d" xmlns:o="urn:schemas-microsoft-com:office:office" xmlns:r="http://schemas.openxmlformats.org/officeDocument/2006/relationships" xmlns:m="http://schemas.openxmlformats.org/officeDocument/2006/math" xmlns:v="urn:schemas-microsoft-com:vml" xmlns:wp14="http://schemas.microsoft.com/office/word/2010/wordprocessingDrawing" xmlns:wp="http://schemas.openxmlformats.org/drawingml/2006/wordprocessingDrawing" xmlns:w10="urn:schemas-microsoft-com:office:word" xmlns:w="http://schemas.openxmlformats.org/wordprocessingml/2006/main" xmlns:w14="http://schemas.microsoft.com/office/word/2010/wordml" xmlns:w15="http://schemas.microsoft.com/office/word/2012/wordml" xmlns:w16cid="http://schemas.microsoft.com/office/word/2016/wordml/cid" xmlns:w16se="http://schemas.microsoft.com/office/word/2015/wordml/symex" xmlns:wpg="http://schemas.microsoft.com/office/word/2010/wordprocessingGroup" xmlns:wpi="http://schemas.microsoft.com/office/word/2010/wordprocessingInk" xmlns:wne="http://schemas.microsoft.com/office/word/2006/wordml" xmlns:wps="http://schemas.microsoft.com/office/word/2010/wordprocessingShape" mc:Ignorable="w14 w15 w16se w16cid wp14">
   <w:footnote w:type="separator" w:id="-1">
     <w:p>
       <w:pPr>
@@ -1509,7 +1793,7 @@
 </file>
 
 <file path=word/styles.xml><?xml version="1.0" encoding="utf-8"?>
-<w:styles xmlns:mc="http://schemas.openxmlformats.org/markup-compatibility/2006" xmlns:r="http://schemas.openxmlformats.org/officeDocument/2006/relationships" xmlns:w="http://schemas.openxmlformats.org/wordprocessingml/2006/main" xmlns:w14="http://schemas.microsoft.com/office/word/2010/wordml" xmlns:w15="http://schemas.microsoft.com/office/word/2012/wordml" xmlns:w16se="http://schemas.microsoft.com/office/word/2015/wordml/symex" mc:Ignorable="w14 w15 w16se">
+<w:styles xmlns:mc="http://schemas.openxmlformats.org/markup-compatibility/2006" xmlns:r="http://schemas.openxmlformats.org/officeDocument/2006/relationships" xmlns:w="http://schemas.openxmlformats.org/wordprocessingml/2006/main" xmlns:w14="http://schemas.microsoft.com/office/word/2010/wordml" xmlns:w15="http://schemas.microsoft.com/office/word/2012/wordml" xmlns:w16cid="http://schemas.microsoft.com/office/word/2016/wordml/cid" xmlns:w16se="http://schemas.microsoft.com/office/word/2015/wordml/symex" mc:Ignorable="w14 w15 w16se w16cid">
   <w:docDefaults>
     <w:rPrDefault>
       <w:rPr>
@@ -1525,7 +1809,7 @@
       </w:pPr>
     </w:pPrDefault>
   </w:docDefaults>
-  <w:latentStyles w:defLockedState="0" w:defUIPriority="99" w:defSemiHidden="0" w:defUnhideWhenUsed="0" w:defQFormat="0" w:count="371">
+  <w:latentStyles w:defLockedState="0" w:defUIPriority="99" w:defSemiHidden="0" w:defUnhideWhenUsed="0" w:defQFormat="0" w:count="376">
     <w:lsdException w:name="Normal" w:uiPriority="0" w:qFormat="1"/>
     <w:lsdException w:name="heading 1" w:uiPriority="9" w:qFormat="1"/>
     <w:lsdException w:name="heading 2" w:semiHidden="1" w:uiPriority="9" w:unhideWhenUsed="1" w:qFormat="1"/>
@@ -1631,7 +1915,6 @@
     <w:lsdException w:name="HTML Sample" w:semiHidden="1" w:unhideWhenUsed="1"/>
     <w:lsdException w:name="HTML Typewriter" w:semiHidden="1" w:unhideWhenUsed="1"/>
     <w:lsdException w:name="HTML Variable" w:semiHidden="1" w:unhideWhenUsed="1"/>
-    <w:lsdException w:name="Normal Table" w:semiHidden="1" w:unhideWhenUsed="1"/>
     <w:lsdException w:name="annotation subject" w:semiHidden="1" w:unhideWhenUsed="1"/>
     <w:lsdException w:name="No List" w:semiHidden="1" w:unhideWhenUsed="1"/>
     <w:lsdException w:name="Outline List 1" w:semiHidden="1" w:unhideWhenUsed="1"/>
@@ -1674,11 +1957,8 @@
     <w:lsdException w:name="Table Contemporary" w:semiHidden="1" w:unhideWhenUsed="1"/>
     <w:lsdException w:name="Table Elegant" w:semiHidden="1" w:unhideWhenUsed="1"/>
     <w:lsdException w:name="Table Professional" w:semiHidden="1" w:unhideWhenUsed="1"/>
-    <w:lsdException w:name="Table Subtle 1" w:semiHidden="1" w:unhideWhenUsed="1"/>
     <w:lsdException w:name="Table Subtle 2" w:semiHidden="1" w:unhideWhenUsed="1"/>
     <w:lsdException w:name="Table Web 1" w:semiHidden="1" w:unhideWhenUsed="1"/>
-    <w:lsdException w:name="Table Web 2" w:semiHidden="1" w:unhideWhenUsed="1"/>
-    <w:lsdException w:name="Table Web 3" w:semiHidden="1" w:unhideWhenUsed="1"/>
     <w:lsdException w:name="Balloon Text" w:semiHidden="1" w:unhideWhenUsed="1"/>
     <w:lsdException w:name="Table Grid" w:uiPriority="39"/>
     <w:lsdException w:name="Table Theme" w:semiHidden="1" w:unhideWhenUsed="1"/>
@@ -1897,6 +2177,11 @@
     <w:lsdException w:name="List Table 5 Dark Accent 6" w:uiPriority="50"/>
     <w:lsdException w:name="List Table 6 Colorful Accent 6" w:uiPriority="51"/>
     <w:lsdException w:name="List Table 7 Colorful Accent 6" w:uiPriority="52"/>
+    <w:lsdException w:name="Mention" w:semiHidden="1" w:unhideWhenUsed="1"/>
+    <w:lsdException w:name="Smart Hyperlink" w:semiHidden="1" w:unhideWhenUsed="1"/>
+    <w:lsdException w:name="Hashtag" w:semiHidden="1" w:unhideWhenUsed="1"/>
+    <w:lsdException w:name="Unresolved Mention" w:semiHidden="1" w:unhideWhenUsed="1"/>
+    <w:lsdException w:name="Smart Link" w:semiHidden="1" w:unhideWhenUsed="1"/>
   </w:latentStyles>
   <w:style w:type="paragraph" w:default="1" w:styleId="Normal">
     <w:name w:val="Normal"/>
@@ -2040,6 +2325,25 @@
     <w:rPr>
       <w:color w:val="0563C1" w:themeColor="hyperlink"/>
       <w:u w:val="single"/>
+    </w:rPr>
+  </w:style>
+  <w:style w:type="paragraph" w:styleId="Caption">
+    <w:name w:val="caption"/>
+    <w:basedOn w:val="Normal"/>
+    <w:next w:val="Normal"/>
+    <w:uiPriority w:val="35"/>
+    <w:unhideWhenUsed/>
+    <w:qFormat/>
+    <w:rsid w:val="00B675F0"/>
+    <w:pPr>
+      <w:spacing w:after="200" w:line="240" w:lineRule="auto"/>
+    </w:pPr>
+    <w:rPr>
+      <w:i/>
+      <w:iCs/>
+      <w:color w:val="44546A" w:themeColor="text2"/>
+      <w:sz w:val="18"/>
+      <w:szCs w:val="18"/>
     </w:rPr>
   </w:style>
 </w:styles>
@@ -2345,7 +2649,7 @@
 </file>
 
 <file path=customXml/itemProps1.xml><?xml version="1.0" encoding="utf-8"?>
-<ds:datastoreItem xmlns:ds="http://schemas.openxmlformats.org/officeDocument/2006/customXml" ds:itemID="{CBDE71E7-0AD5-4AE4-98ED-17F033B3CB8E}">
+<ds:datastoreItem xmlns:ds="http://schemas.openxmlformats.org/officeDocument/2006/customXml" ds:itemID="{C7471C7B-ED6B-4AA0-AECE-26B126635071}">
   <ds:schemaRefs>
     <ds:schemaRef ds:uri="http://schemas.openxmlformats.org/officeDocument/2006/bibliography"/>
   </ds:schemaRefs>

</xml_diff>

<commit_message>
NJ - Ajout rapport pdf et première version du fichier de remise
</commit_message>
<xml_diff>
--- a/log3210-20201-tpfinal_BLANK/rapport-1959052-1794431.docx
+++ b/log3210-20201-tpfinal_BLANK/rapport-1959052-1794431.docx
@@ -783,7 +783,12 @@
           <w:lang w:val="fr-CA"/>
         </w:rPr>
         <w:sectPr>
-          <w:footerReference w:type="default" r:id="rId8"/>
+          <w:headerReference w:type="even" r:id="rId8"/>
+          <w:headerReference w:type="default" r:id="rId9"/>
+          <w:footerReference w:type="even" r:id="rId10"/>
+          <w:footerReference w:type="default" r:id="rId11"/>
+          <w:headerReference w:type="first" r:id="rId12"/>
+          <w:footerReference w:type="first" r:id="rId13"/>
           <w:pgSz w:w="12240" w:h="15840"/>
           <w:pgMar w:top="1440" w:right="1440" w:bottom="1440" w:left="1440" w:header="720" w:footer="720" w:gutter="0"/>
           <w:pgNumType w:fmt="lowerRoman"/>
@@ -840,7 +845,43 @@
           <w:lang w:val="fr-CA"/>
         </w:rPr>
         <w:tab/>
-        <w:t xml:space="preserve">Dans le cadre du ce travail pratique, nous avons été convoqués à rédiger un code machine qui et en tenant compte des contraintes de mémoire. Premièrement, sans contraintes de mémoire nous avons rédigé le code machine associé au code intermédiaire. Avec le code machine, nous avons implémenté </w:t>
+        <w:t>Dans le cadre d</w:t>
+      </w:r>
+      <w:r>
+        <w:rPr>
+          <w:lang w:val="fr-CA"/>
+        </w:rPr>
+        <w:t>e</w:t>
+      </w:r>
+      <w:r>
+        <w:rPr>
+          <w:lang w:val="fr-CA"/>
+        </w:rPr>
+        <w:t xml:space="preserve"> ce travail pratique, nous avons été convoqués </w:t>
+      </w:r>
+      <w:r>
+        <w:rPr>
+          <w:lang w:val="fr-CA"/>
+        </w:rPr>
+        <w:t>à</w:t>
+      </w:r>
+      <w:r>
+        <w:rPr>
+          <w:lang w:val="fr-CA"/>
+        </w:rPr>
+        <w:t xml:space="preserve"> rédiger un code machine en tenant compte des contraintes de mémoire. Premièrement, sans contraintes de mémoire nous avons </w:t>
+      </w:r>
+      <w:r>
+        <w:rPr>
+          <w:lang w:val="fr-CA"/>
+        </w:rPr>
+        <w:t>implémenté</w:t>
+      </w:r>
+      <w:r>
+        <w:rPr>
+          <w:lang w:val="fr-CA"/>
+        </w:rPr>
+        <w:t xml:space="preserve"> le code machine associé au code intermédiaire. Avec le code machine, nous avons implémenté </w:t>
       </w:r>
       <w:r>
         <w:rPr>
@@ -862,7 +903,19 @@
         <w:rPr>
           <w:lang w:val="fr-CA"/>
         </w:rPr>
-        <w:t xml:space="preserve"> quand nécessaire. Le tout a été utilisé lors de la simulation du code Fibonacci.  Nous allons expliquer ci-dessous notre stratégie d’implémentation, avec un diagramme UML comme support et terminer avec un résumé de nos tests et la justification de ceux-ci.</w:t>
+        <w:t xml:space="preserve"> quand nécessaire. Le tout a été utilisé lors de la simulation du code Fibonacci.  Nous allons expliquer ci-dessous notre stratégie d’implémentation</w:t>
+      </w:r>
+      <w:r>
+        <w:rPr>
+          <w:lang w:val="fr-CA"/>
+        </w:rPr>
+        <w:t xml:space="preserve"> </w:t>
+      </w:r>
+      <w:r>
+        <w:rPr>
+          <w:lang w:val="fr-CA"/>
+        </w:rPr>
+        <w:t>avec un diagramme UML comme support et terminer avec un résumé de nos tests et la justification de ceux-ci.</w:t>
       </w:r>
     </w:p>
     <w:p>
@@ -1164,7 +1217,19 @@
         <w:rPr>
           <w:lang w:val="fr-CA"/>
         </w:rPr>
-        <w:t xml:space="preserve"> est l’unicité des clés; qui représentent dans notre cas les nœuds. Aussi, la facilité d’accès à un nœud particulier est avantageuse durant le </w:t>
+        <w:t xml:space="preserve"> est l’unicité des clés</w:t>
+      </w:r>
+      <w:r>
+        <w:rPr>
+          <w:lang w:val="fr-CA"/>
+        </w:rPr>
+        <w:t>,</w:t>
+      </w:r>
+      <w:r>
+        <w:rPr>
+          <w:lang w:val="fr-CA"/>
+        </w:rPr>
+        <w:t xml:space="preserve"> qui représentent dans notre cas les nœuds. Aussi, la facilité d’accès à un nœud particulier est avantageuse durant le </w:t>
       </w:r>
       <w:proofErr w:type="spellStart"/>
       <w:r>
@@ -1222,7 +1287,21 @@
         <w:rPr>
           <w:lang w:val="fr-CA"/>
         </w:rPr>
-        <w:t xml:space="preserve"> été utile surtout lors de la coloration de celui-ci. Cependant, nous nous sommes servis d’un autre </w:t>
+        <w:t xml:space="preserve"> été utile surtout lors de la coloration de celui-ci. Cependant, nous nous sommes </w:t>
+      </w:r>
+      <w:proofErr w:type="gramStart"/>
+      <w:r>
+        <w:rPr>
+          <w:lang w:val="fr-CA"/>
+        </w:rPr>
+        <w:t>servi</w:t>
+      </w:r>
+      <w:proofErr w:type="gramEnd"/>
+      <w:r>
+        <w:rPr>
+          <w:lang w:val="fr-CA"/>
+        </w:rPr>
+        <w:t xml:space="preserve"> d’un autre </w:t>
       </w:r>
       <w:proofErr w:type="spellStart"/>
       <w:r>
@@ -1288,7 +1367,19 @@
         <w:rPr>
           <w:lang w:val="fr-CA"/>
         </w:rPr>
-        <w:t xml:space="preserve">, de maintenir l’unicité des clés et rapidement accéder aux nœuds et leur couleur respectif. </w:t>
+        <w:t>, de maintenir l’unicité des clés et rapidement accéder aux nœuds et leur couleur respecti</w:t>
+      </w:r>
+      <w:r>
+        <w:rPr>
+          <w:lang w:val="fr-CA"/>
+        </w:rPr>
+        <w:t>ve</w:t>
+      </w:r>
+      <w:r>
+        <w:rPr>
+          <w:lang w:val="fr-CA"/>
+        </w:rPr>
+        <w:t xml:space="preserve">. </w:t>
       </w:r>
     </w:p>
     <w:p>
@@ -1366,7 +1457,7 @@
                     <pic:cNvPicPr/>
                   </pic:nvPicPr>
                   <pic:blipFill>
-                    <a:blip r:embed="rId9"/>
+                    <a:blip r:embed="rId14"/>
                     <a:stretch>
                       <a:fillRect/>
                     </a:stretch>
@@ -1482,7 +1573,19 @@
         <w:rPr>
           <w:lang w:val="fr-CA"/>
         </w:rPr>
-        <w:t>, mais son rendu égale l’une à l’autre. Comme les deux variables étaient utilisées sur la même ligne il aurait été facile de croire que les deux variables devaient être stockées dans deux registres différents, mais ce n’est pas le cas, car le même registre peut être utilisé sur la même ligne en entrée et en sortie. Nous voulions être certains que notre compilateur en tiendrait compte.</w:t>
+        <w:t>, mais son rendu égale l’une à l’autre. Comme les deux variables étaient utilisées sur la même ligne</w:t>
+      </w:r>
+      <w:r>
+        <w:rPr>
+          <w:lang w:val="fr-CA"/>
+        </w:rPr>
+        <w:t>,</w:t>
+      </w:r>
+      <w:r>
+        <w:rPr>
+          <w:lang w:val="fr-CA"/>
+        </w:rPr>
+        <w:t xml:space="preserve"> il aurait été facile de croire que les deux variables devaient être stockées dans deux registres différents, mais ce n’est pas le cas, car le même registre peut être utilisé sur la même ligne en entrée et en sortie. Nous voulions être certains que notre compilateur en tiendrait compte.</w:t>
       </w:r>
     </w:p>
     <w:p>
@@ -1715,6 +1818,16 @@
 </file>
 
 <file path=word/footer1.xml><?xml version="1.0" encoding="utf-8"?>
+<w:ftr xmlns:wpc="http://schemas.microsoft.com/office/word/2010/wordprocessingCanvas" xmlns:cx="http://schemas.microsoft.com/office/drawing/2014/chartex" xmlns:cx1="http://schemas.microsoft.com/office/drawing/2015/9/8/chartex" xmlns:cx2="http://schemas.microsoft.com/office/drawing/2015/10/21/chartex" xmlns:cx3="http://schemas.microsoft.com/office/drawing/2016/5/9/chartex" xmlns:cx4="http://schemas.microsoft.com/office/drawing/2016/5/10/chartex" xmlns:cx5="http://schemas.microsoft.com/office/drawing/2016/5/11/chartex" xmlns:cx6="http://schemas.microsoft.com/office/drawing/2016/5/12/chartex" xmlns:cx7="http://schemas.microsoft.com/office/drawing/2016/5/13/chartex" xmlns:cx8="http://schemas.microsoft.com/office/drawing/2016/5/14/chartex" xmlns:mc="http://schemas.openxmlformats.org/markup-compatibility/2006" xmlns:aink="http://schemas.microsoft.com/office/drawing/2016/ink" xmlns:am3d="http://schemas.microsoft.com/office/drawing/2017/model3d" xmlns:o="urn:schemas-microsoft-com:office:office" xmlns:r="http://schemas.openxmlformats.org/officeDocument/2006/relationships" xmlns:m="http://schemas.openxmlformats.org/officeDocument/2006/math" xmlns:v="urn:schemas-microsoft-com:vml" xmlns:wp14="http://schemas.microsoft.com/office/word/2010/wordprocessingDrawing" xmlns:wp="http://schemas.openxmlformats.org/drawingml/2006/wordprocessingDrawing" xmlns:w10="urn:schemas-microsoft-com:office:word" xmlns:w="http://schemas.openxmlformats.org/wordprocessingml/2006/main" xmlns:w14="http://schemas.microsoft.com/office/word/2010/wordml" xmlns:w15="http://schemas.microsoft.com/office/word/2012/wordml" xmlns:w16cid="http://schemas.microsoft.com/office/word/2016/wordml/cid" xmlns:w16se="http://schemas.microsoft.com/office/word/2015/wordml/symex" xmlns:wpg="http://schemas.microsoft.com/office/word/2010/wordprocessingGroup" xmlns:wpi="http://schemas.microsoft.com/office/word/2010/wordprocessingInk" xmlns:wne="http://schemas.microsoft.com/office/word/2006/wordml" xmlns:wps="http://schemas.microsoft.com/office/word/2010/wordprocessingShape" mc:Ignorable="w14 w15 w16se w16cid wp14">
+  <w:p>
+    <w:pPr>
+      <w:pStyle w:val="Footer"/>
+    </w:pPr>
+  </w:p>
+</w:ftr>
+</file>
+
+<file path=word/footer2.xml><?xml version="1.0" encoding="utf-8"?>
 <w:ftr xmlns:wpc="http://schemas.microsoft.com/office/word/2010/wordprocessingCanvas" xmlns:cx="http://schemas.microsoft.com/office/drawing/2014/chartex" xmlns:cx1="http://schemas.microsoft.com/office/drawing/2015/9/8/chartex" xmlns:cx2="http://schemas.microsoft.com/office/drawing/2015/10/21/chartex" xmlns:cx3="http://schemas.microsoft.com/office/drawing/2016/5/9/chartex" xmlns:cx4="http://schemas.microsoft.com/office/drawing/2016/5/10/chartex" xmlns:cx5="http://schemas.microsoft.com/office/drawing/2016/5/11/chartex" xmlns:cx6="http://schemas.microsoft.com/office/drawing/2016/5/12/chartex" xmlns:cx7="http://schemas.microsoft.com/office/drawing/2016/5/13/chartex" xmlns:cx8="http://schemas.microsoft.com/office/drawing/2016/5/14/chartex" xmlns:mc="http://schemas.openxmlformats.org/markup-compatibility/2006" xmlns:aink="http://schemas.microsoft.com/office/drawing/2016/ink" xmlns:am3d="http://schemas.microsoft.com/office/drawing/2017/model3d" xmlns:o="urn:schemas-microsoft-com:office:office" xmlns:r="http://schemas.openxmlformats.org/officeDocument/2006/relationships" xmlns:m="http://schemas.openxmlformats.org/officeDocument/2006/math" xmlns:v="urn:schemas-microsoft-com:vml" xmlns:wp14="http://schemas.microsoft.com/office/word/2010/wordprocessingDrawing" xmlns:wp="http://schemas.openxmlformats.org/drawingml/2006/wordprocessingDrawing" xmlns:w10="urn:schemas-microsoft-com:office:word" xmlns:w="http://schemas.openxmlformats.org/wordprocessingml/2006/main" xmlns:w14="http://schemas.microsoft.com/office/word/2010/wordml" xmlns:w15="http://schemas.microsoft.com/office/word/2012/wordml" xmlns:w16cid="http://schemas.microsoft.com/office/word/2016/wordml/cid" xmlns:w16se="http://schemas.microsoft.com/office/word/2015/wordml/symex" xmlns:wpg="http://schemas.microsoft.com/office/word/2010/wordprocessingGroup" xmlns:wpi="http://schemas.microsoft.com/office/word/2010/wordprocessingInk" xmlns:wne="http://schemas.microsoft.com/office/word/2006/wordml" xmlns:wps="http://schemas.microsoft.com/office/word/2010/wordprocessingShape" mc:Ignorable="w14 w15 w16se w16cid wp14">
   <w:sdt>
     <w:sdtPr>
@@ -1767,6 +1880,16 @@
 </w:ftr>
 </file>
 
+<file path=word/footer3.xml><?xml version="1.0" encoding="utf-8"?>
+<w:ftr xmlns:wpc="http://schemas.microsoft.com/office/word/2010/wordprocessingCanvas" xmlns:cx="http://schemas.microsoft.com/office/drawing/2014/chartex" xmlns:cx1="http://schemas.microsoft.com/office/drawing/2015/9/8/chartex" xmlns:cx2="http://schemas.microsoft.com/office/drawing/2015/10/21/chartex" xmlns:cx3="http://schemas.microsoft.com/office/drawing/2016/5/9/chartex" xmlns:cx4="http://schemas.microsoft.com/office/drawing/2016/5/10/chartex" xmlns:cx5="http://schemas.microsoft.com/office/drawing/2016/5/11/chartex" xmlns:cx6="http://schemas.microsoft.com/office/drawing/2016/5/12/chartex" xmlns:cx7="http://schemas.microsoft.com/office/drawing/2016/5/13/chartex" xmlns:cx8="http://schemas.microsoft.com/office/drawing/2016/5/14/chartex" xmlns:mc="http://schemas.openxmlformats.org/markup-compatibility/2006" xmlns:aink="http://schemas.microsoft.com/office/drawing/2016/ink" xmlns:am3d="http://schemas.microsoft.com/office/drawing/2017/model3d" xmlns:o="urn:schemas-microsoft-com:office:office" xmlns:r="http://schemas.openxmlformats.org/officeDocument/2006/relationships" xmlns:m="http://schemas.openxmlformats.org/officeDocument/2006/math" xmlns:v="urn:schemas-microsoft-com:vml" xmlns:wp14="http://schemas.microsoft.com/office/word/2010/wordprocessingDrawing" xmlns:wp="http://schemas.openxmlformats.org/drawingml/2006/wordprocessingDrawing" xmlns:w10="urn:schemas-microsoft-com:office:word" xmlns:w="http://schemas.openxmlformats.org/wordprocessingml/2006/main" xmlns:w14="http://schemas.microsoft.com/office/word/2010/wordml" xmlns:w15="http://schemas.microsoft.com/office/word/2012/wordml" xmlns:w16cid="http://schemas.microsoft.com/office/word/2016/wordml/cid" xmlns:w16se="http://schemas.microsoft.com/office/word/2015/wordml/symex" xmlns:wpg="http://schemas.microsoft.com/office/word/2010/wordprocessingGroup" xmlns:wpi="http://schemas.microsoft.com/office/word/2010/wordprocessingInk" xmlns:wne="http://schemas.microsoft.com/office/word/2006/wordml" xmlns:wps="http://schemas.microsoft.com/office/word/2010/wordprocessingShape" mc:Ignorable="w14 w15 w16se w16cid wp14">
+  <w:p>
+    <w:pPr>
+      <w:pStyle w:val="Footer"/>
+    </w:pPr>
+  </w:p>
+</w:ftr>
+</file>
+
 <file path=word/footnotes.xml><?xml version="1.0" encoding="utf-8"?>
 <w:footnotes xmlns:wpc="http://schemas.microsoft.com/office/word/2010/wordprocessingCanvas" xmlns:cx="http://schemas.microsoft.com/office/drawing/2014/chartex" xmlns:cx1="http://schemas.microsoft.com/office/drawing/2015/9/8/chartex" xmlns:cx2="http://schemas.microsoft.com/office/drawing/2015/10/21/chartex" xmlns:cx3="http://schemas.microsoft.com/office/drawing/2016/5/9/chartex" xmlns:cx4="http://schemas.microsoft.com/office/drawing/2016/5/10/chartex" xmlns:cx5="http://schemas.microsoft.com/office/drawing/2016/5/11/chartex" xmlns:cx6="http://schemas.microsoft.com/office/drawing/2016/5/12/chartex" xmlns:cx7="http://schemas.microsoft.com/office/drawing/2016/5/13/chartex" xmlns:cx8="http://schemas.microsoft.com/office/drawing/2016/5/14/chartex" xmlns:mc="http://schemas.openxmlformats.org/markup-compatibility/2006" xmlns:aink="http://schemas.microsoft.com/office/drawing/2016/ink" xmlns:am3d="http://schemas.microsoft.com/office/drawing/2017/model3d" xmlns:o="urn:schemas-microsoft-com:office:office" xmlns:r="http://schemas.openxmlformats.org/officeDocument/2006/relationships" xmlns:m="http://schemas.openxmlformats.org/officeDocument/2006/math" xmlns:v="urn:schemas-microsoft-com:vml" xmlns:wp14="http://schemas.microsoft.com/office/word/2010/wordprocessingDrawing" xmlns:wp="http://schemas.openxmlformats.org/drawingml/2006/wordprocessingDrawing" xmlns:w10="urn:schemas-microsoft-com:office:word" xmlns:w="http://schemas.openxmlformats.org/wordprocessingml/2006/main" xmlns:w14="http://schemas.microsoft.com/office/word/2010/wordml" xmlns:w15="http://schemas.microsoft.com/office/word/2012/wordml" xmlns:w16cid="http://schemas.microsoft.com/office/word/2016/wordml/cid" xmlns:w16se="http://schemas.microsoft.com/office/word/2015/wordml/symex" xmlns:wpg="http://schemas.microsoft.com/office/word/2010/wordprocessingGroup" xmlns:wpi="http://schemas.microsoft.com/office/word/2010/wordprocessingInk" xmlns:wne="http://schemas.microsoft.com/office/word/2006/wordml" xmlns:wps="http://schemas.microsoft.com/office/word/2010/wordprocessingShape" mc:Ignorable="w14 w15 w16se w16cid wp14">
   <w:footnote w:type="separator" w:id="-1">
@@ -1790,6 +1913,36 @@
     </w:p>
   </w:footnote>
 </w:footnotes>
+</file>
+
+<file path=word/header1.xml><?xml version="1.0" encoding="utf-8"?>
+<w:hdr xmlns:wpc="http://schemas.microsoft.com/office/word/2010/wordprocessingCanvas" xmlns:cx="http://schemas.microsoft.com/office/drawing/2014/chartex" xmlns:cx1="http://schemas.microsoft.com/office/drawing/2015/9/8/chartex" xmlns:cx2="http://schemas.microsoft.com/office/drawing/2015/10/21/chartex" xmlns:cx3="http://schemas.microsoft.com/office/drawing/2016/5/9/chartex" xmlns:cx4="http://schemas.microsoft.com/office/drawing/2016/5/10/chartex" xmlns:cx5="http://schemas.microsoft.com/office/drawing/2016/5/11/chartex" xmlns:cx6="http://schemas.microsoft.com/office/drawing/2016/5/12/chartex" xmlns:cx7="http://schemas.microsoft.com/office/drawing/2016/5/13/chartex" xmlns:cx8="http://schemas.microsoft.com/office/drawing/2016/5/14/chartex" xmlns:mc="http://schemas.openxmlformats.org/markup-compatibility/2006" xmlns:aink="http://schemas.microsoft.com/office/drawing/2016/ink" xmlns:am3d="http://schemas.microsoft.com/office/drawing/2017/model3d" xmlns:o="urn:schemas-microsoft-com:office:office" xmlns:r="http://schemas.openxmlformats.org/officeDocument/2006/relationships" xmlns:m="http://schemas.openxmlformats.org/officeDocument/2006/math" xmlns:v="urn:schemas-microsoft-com:vml" xmlns:wp14="http://schemas.microsoft.com/office/word/2010/wordprocessingDrawing" xmlns:wp="http://schemas.openxmlformats.org/drawingml/2006/wordprocessingDrawing" xmlns:w10="urn:schemas-microsoft-com:office:word" xmlns:w="http://schemas.openxmlformats.org/wordprocessingml/2006/main" xmlns:w14="http://schemas.microsoft.com/office/word/2010/wordml" xmlns:w15="http://schemas.microsoft.com/office/word/2012/wordml" xmlns:w16cid="http://schemas.microsoft.com/office/word/2016/wordml/cid" xmlns:w16se="http://schemas.microsoft.com/office/word/2015/wordml/symex" xmlns:wpg="http://schemas.microsoft.com/office/word/2010/wordprocessingGroup" xmlns:wpi="http://schemas.microsoft.com/office/word/2010/wordprocessingInk" xmlns:wne="http://schemas.microsoft.com/office/word/2006/wordml" xmlns:wps="http://schemas.microsoft.com/office/word/2010/wordprocessingShape" mc:Ignorable="w14 w15 w16se w16cid wp14">
+  <w:p>
+    <w:pPr>
+      <w:pStyle w:val="Header"/>
+    </w:pPr>
+  </w:p>
+</w:hdr>
+</file>
+
+<file path=word/header2.xml><?xml version="1.0" encoding="utf-8"?>
+<w:hdr xmlns:wpc="http://schemas.microsoft.com/office/word/2010/wordprocessingCanvas" xmlns:cx="http://schemas.microsoft.com/office/drawing/2014/chartex" xmlns:cx1="http://schemas.microsoft.com/office/drawing/2015/9/8/chartex" xmlns:cx2="http://schemas.microsoft.com/office/drawing/2015/10/21/chartex" xmlns:cx3="http://schemas.microsoft.com/office/drawing/2016/5/9/chartex" xmlns:cx4="http://schemas.microsoft.com/office/drawing/2016/5/10/chartex" xmlns:cx5="http://schemas.microsoft.com/office/drawing/2016/5/11/chartex" xmlns:cx6="http://schemas.microsoft.com/office/drawing/2016/5/12/chartex" xmlns:cx7="http://schemas.microsoft.com/office/drawing/2016/5/13/chartex" xmlns:cx8="http://schemas.microsoft.com/office/drawing/2016/5/14/chartex" xmlns:mc="http://schemas.openxmlformats.org/markup-compatibility/2006" xmlns:aink="http://schemas.microsoft.com/office/drawing/2016/ink" xmlns:am3d="http://schemas.microsoft.com/office/drawing/2017/model3d" xmlns:o="urn:schemas-microsoft-com:office:office" xmlns:r="http://schemas.openxmlformats.org/officeDocument/2006/relationships" xmlns:m="http://schemas.openxmlformats.org/officeDocument/2006/math" xmlns:v="urn:schemas-microsoft-com:vml" xmlns:wp14="http://schemas.microsoft.com/office/word/2010/wordprocessingDrawing" xmlns:wp="http://schemas.openxmlformats.org/drawingml/2006/wordprocessingDrawing" xmlns:w10="urn:schemas-microsoft-com:office:word" xmlns:w="http://schemas.openxmlformats.org/wordprocessingml/2006/main" xmlns:w14="http://schemas.microsoft.com/office/word/2010/wordml" xmlns:w15="http://schemas.microsoft.com/office/word/2012/wordml" xmlns:w16cid="http://schemas.microsoft.com/office/word/2016/wordml/cid" xmlns:w16se="http://schemas.microsoft.com/office/word/2015/wordml/symex" xmlns:wpg="http://schemas.microsoft.com/office/word/2010/wordprocessingGroup" xmlns:wpi="http://schemas.microsoft.com/office/word/2010/wordprocessingInk" xmlns:wne="http://schemas.microsoft.com/office/word/2006/wordml" xmlns:wps="http://schemas.microsoft.com/office/word/2010/wordprocessingShape" mc:Ignorable="w14 w15 w16se w16cid wp14">
+  <w:p>
+    <w:pPr>
+      <w:pStyle w:val="Header"/>
+    </w:pPr>
+  </w:p>
+</w:hdr>
+</file>
+
+<file path=word/header3.xml><?xml version="1.0" encoding="utf-8"?>
+<w:hdr xmlns:wpc="http://schemas.microsoft.com/office/word/2010/wordprocessingCanvas" xmlns:cx="http://schemas.microsoft.com/office/drawing/2014/chartex" xmlns:cx1="http://schemas.microsoft.com/office/drawing/2015/9/8/chartex" xmlns:cx2="http://schemas.microsoft.com/office/drawing/2015/10/21/chartex" xmlns:cx3="http://schemas.microsoft.com/office/drawing/2016/5/9/chartex" xmlns:cx4="http://schemas.microsoft.com/office/drawing/2016/5/10/chartex" xmlns:cx5="http://schemas.microsoft.com/office/drawing/2016/5/11/chartex" xmlns:cx6="http://schemas.microsoft.com/office/drawing/2016/5/12/chartex" xmlns:cx7="http://schemas.microsoft.com/office/drawing/2016/5/13/chartex" xmlns:cx8="http://schemas.microsoft.com/office/drawing/2016/5/14/chartex" xmlns:mc="http://schemas.openxmlformats.org/markup-compatibility/2006" xmlns:aink="http://schemas.microsoft.com/office/drawing/2016/ink" xmlns:am3d="http://schemas.microsoft.com/office/drawing/2017/model3d" xmlns:o="urn:schemas-microsoft-com:office:office" xmlns:r="http://schemas.openxmlformats.org/officeDocument/2006/relationships" xmlns:m="http://schemas.openxmlformats.org/officeDocument/2006/math" xmlns:v="urn:schemas-microsoft-com:vml" xmlns:wp14="http://schemas.microsoft.com/office/word/2010/wordprocessingDrawing" xmlns:wp="http://schemas.openxmlformats.org/drawingml/2006/wordprocessingDrawing" xmlns:w10="urn:schemas-microsoft-com:office:word" xmlns:w="http://schemas.openxmlformats.org/wordprocessingml/2006/main" xmlns:w14="http://schemas.microsoft.com/office/word/2010/wordml" xmlns:w15="http://schemas.microsoft.com/office/word/2012/wordml" xmlns:w16cid="http://schemas.microsoft.com/office/word/2016/wordml/cid" xmlns:w16se="http://schemas.microsoft.com/office/word/2015/wordml/symex" xmlns:wpg="http://schemas.microsoft.com/office/word/2010/wordprocessingGroup" xmlns:wpi="http://schemas.microsoft.com/office/word/2010/wordprocessingInk" xmlns:wne="http://schemas.microsoft.com/office/word/2006/wordml" xmlns:wps="http://schemas.microsoft.com/office/word/2010/wordprocessingShape" mc:Ignorable="w14 w15 w16se w16cid wp14">
+  <w:p>
+    <w:pPr>
+      <w:pStyle w:val="Header"/>
+    </w:pPr>
+  </w:p>
+</w:hdr>
 </file>
 
 <file path=word/styles.xml><?xml version="1.0" encoding="utf-8"?>
@@ -1915,6 +2068,7 @@
     <w:lsdException w:name="HTML Sample" w:semiHidden="1" w:unhideWhenUsed="1"/>
     <w:lsdException w:name="HTML Typewriter" w:semiHidden="1" w:unhideWhenUsed="1"/>
     <w:lsdException w:name="HTML Variable" w:semiHidden="1" w:unhideWhenUsed="1"/>
+    <w:lsdException w:name="Normal Table" w:semiHidden="1" w:unhideWhenUsed="1"/>
     <w:lsdException w:name="annotation subject" w:semiHidden="1" w:unhideWhenUsed="1"/>
     <w:lsdException w:name="No List" w:semiHidden="1" w:unhideWhenUsed="1"/>
     <w:lsdException w:name="Outline List 1" w:semiHidden="1" w:unhideWhenUsed="1"/>
@@ -1957,8 +2111,11 @@
     <w:lsdException w:name="Table Contemporary" w:semiHidden="1" w:unhideWhenUsed="1"/>
     <w:lsdException w:name="Table Elegant" w:semiHidden="1" w:unhideWhenUsed="1"/>
     <w:lsdException w:name="Table Professional" w:semiHidden="1" w:unhideWhenUsed="1"/>
+    <w:lsdException w:name="Table Subtle 1" w:semiHidden="1" w:unhideWhenUsed="1"/>
     <w:lsdException w:name="Table Subtle 2" w:semiHidden="1" w:unhideWhenUsed="1"/>
     <w:lsdException w:name="Table Web 1" w:semiHidden="1" w:unhideWhenUsed="1"/>
+    <w:lsdException w:name="Table Web 2" w:semiHidden="1" w:unhideWhenUsed="1"/>
+    <w:lsdException w:name="Table Web 3" w:semiHidden="1" w:unhideWhenUsed="1"/>
     <w:lsdException w:name="Balloon Text" w:semiHidden="1" w:unhideWhenUsed="1"/>
     <w:lsdException w:name="Table Grid" w:uiPriority="39"/>
     <w:lsdException w:name="Table Theme" w:semiHidden="1" w:unhideWhenUsed="1"/>
@@ -2649,7 +2806,7 @@
 </file>
 
 <file path=customXml/itemProps1.xml><?xml version="1.0" encoding="utf-8"?>
-<ds:datastoreItem xmlns:ds="http://schemas.openxmlformats.org/officeDocument/2006/customXml" ds:itemID="{C7471C7B-ED6B-4AA0-AECE-26B126635071}">
+<ds:datastoreItem xmlns:ds="http://schemas.openxmlformats.org/officeDocument/2006/customXml" ds:itemID="{B62E874B-4D35-42AF-B3DE-56F93FE8A6B5}">
   <ds:schemaRefs>
     <ds:schemaRef ds:uri="http://schemas.openxmlformats.org/officeDocument/2006/bibliography"/>
   </ds:schemaRefs>

</xml_diff>